<commit_message>
Se cambio la estructura de la documentacion
</commit_message>
<xml_diff>
--- a/Documentación/Proyecto Integrador Final.docx
+++ b/Documentación/Proyecto Integrador Final.docx
@@ -4,6 +4,7 @@
   <w:body>
     <w:p>
       <w:pPr>
+        <w:spacing w:line="240" w:lineRule="auto"/>
         <w:rPr>
           <w:rStyle w:val="5yl5"/>
           <w:rFonts w:ascii="Arial" w:hAnsi="Arial" w:cs="Arial"/>
@@ -25,6 +26,7 @@
     </w:p>
     <w:p>
       <w:pPr>
+        <w:spacing w:line="240" w:lineRule="auto"/>
         <w:jc w:val="both"/>
         <w:rPr>
           <w:rFonts w:ascii="Arial" w:hAnsi="Arial" w:cs="Arial"/>
@@ -145,16 +147,18 @@
     </w:p>
     <w:p>
       <w:pPr>
-        <w:rPr>
-          <w:rFonts w:ascii="Arial" w:hAnsi="Arial" w:cs="Arial"/>
-          <w:b/>
-          <w:sz w:val="24"/>
-          <w:szCs w:val="24"/>
-        </w:rPr>
-      </w:pPr>
-    </w:p>
-    <w:p>
-      <w:pPr>
+        <w:spacing w:line="240" w:lineRule="auto"/>
+        <w:rPr>
+          <w:rFonts w:ascii="Arial" w:hAnsi="Arial" w:cs="Arial"/>
+          <w:b/>
+          <w:sz w:val="24"/>
+          <w:szCs w:val="24"/>
+        </w:rPr>
+      </w:pPr>
+    </w:p>
+    <w:p>
+      <w:pPr>
+        <w:spacing w:line="240" w:lineRule="auto"/>
         <w:rPr>
           <w:rFonts w:ascii="Arial" w:hAnsi="Arial" w:cs="Arial"/>
           <w:b/>
@@ -183,6 +187,7 @@
     </w:p>
     <w:p>
       <w:pPr>
+        <w:spacing w:line="240" w:lineRule="auto"/>
         <w:rPr>
           <w:rFonts w:ascii="Arial" w:hAnsi="Arial" w:cs="Arial"/>
           <w:b/>
@@ -249,16 +254,18 @@
     </w:p>
     <w:p>
       <w:pPr>
-        <w:rPr>
-          <w:rFonts w:ascii="Arial" w:hAnsi="Arial" w:cs="Arial"/>
-          <w:b/>
-          <w:sz w:val="24"/>
-          <w:szCs w:val="24"/>
-        </w:rPr>
-      </w:pPr>
-    </w:p>
-    <w:p>
-      <w:pPr>
+        <w:spacing w:line="240" w:lineRule="auto"/>
+        <w:rPr>
+          <w:rFonts w:ascii="Arial" w:hAnsi="Arial" w:cs="Arial"/>
+          <w:b/>
+          <w:sz w:val="24"/>
+          <w:szCs w:val="24"/>
+        </w:rPr>
+      </w:pPr>
+    </w:p>
+    <w:p>
+      <w:pPr>
+        <w:spacing w:line="240" w:lineRule="auto"/>
         <w:rPr>
           <w:rFonts w:ascii="Arial" w:hAnsi="Arial" w:cs="Arial"/>
           <w:b/>
@@ -331,16 +338,18 @@
     </w:p>
     <w:p>
       <w:pPr>
-        <w:rPr>
-          <w:rFonts w:ascii="Arial" w:hAnsi="Arial" w:cs="Arial"/>
-          <w:b/>
-          <w:sz w:val="24"/>
-          <w:szCs w:val="24"/>
-        </w:rPr>
-      </w:pPr>
-    </w:p>
-    <w:p>
-      <w:pPr>
+        <w:spacing w:line="240" w:lineRule="auto"/>
+        <w:rPr>
+          <w:rFonts w:ascii="Arial" w:hAnsi="Arial" w:cs="Arial"/>
+          <w:b/>
+          <w:sz w:val="24"/>
+          <w:szCs w:val="24"/>
+        </w:rPr>
+      </w:pPr>
+    </w:p>
+    <w:p>
+      <w:pPr>
+        <w:spacing w:line="240" w:lineRule="auto"/>
         <w:rPr>
           <w:rFonts w:ascii="Arial" w:hAnsi="Arial" w:cs="Arial"/>
           <w:b/>
@@ -456,46 +465,62 @@
     </w:p>
     <w:p>
       <w:pPr>
-        <w:rPr>
-          <w:rFonts w:ascii="Arial" w:hAnsi="Arial" w:cs="Arial"/>
-          <w:b/>
-          <w:sz w:val="24"/>
-          <w:szCs w:val="24"/>
-        </w:rPr>
-      </w:pPr>
-    </w:p>
-    <w:p>
-      <w:pPr>
-        <w:rPr>
-          <w:rFonts w:ascii="Arial" w:hAnsi="Arial" w:cs="Arial"/>
-          <w:b/>
-          <w:sz w:val="24"/>
-          <w:szCs w:val="24"/>
-        </w:rPr>
-      </w:pPr>
-    </w:p>
-    <w:p>
-      <w:pPr>
-        <w:rPr>
-          <w:rFonts w:ascii="Arial" w:hAnsi="Arial" w:cs="Arial"/>
-          <w:b/>
-          <w:sz w:val="24"/>
-          <w:szCs w:val="24"/>
-        </w:rPr>
-      </w:pPr>
-    </w:p>
-    <w:p>
-      <w:pPr>
-        <w:rPr>
-          <w:rFonts w:ascii="Arial" w:hAnsi="Arial" w:cs="Arial"/>
-          <w:b/>
-          <w:sz w:val="24"/>
-          <w:szCs w:val="24"/>
-        </w:rPr>
-      </w:pPr>
-    </w:p>
-    <w:p>
-      <w:pPr>
+        <w:spacing w:line="240" w:lineRule="auto"/>
+        <w:rPr>
+          <w:rFonts w:ascii="Arial" w:hAnsi="Arial" w:cs="Arial"/>
+          <w:b/>
+          <w:sz w:val="24"/>
+          <w:szCs w:val="24"/>
+        </w:rPr>
+      </w:pPr>
+    </w:p>
+    <w:p>
+      <w:pPr>
+        <w:spacing w:line="240" w:lineRule="auto"/>
+        <w:rPr>
+          <w:rFonts w:ascii="Arial" w:hAnsi="Arial" w:cs="Arial"/>
+          <w:b/>
+          <w:sz w:val="24"/>
+          <w:szCs w:val="24"/>
+        </w:rPr>
+      </w:pPr>
+    </w:p>
+    <w:p>
+      <w:pPr>
+        <w:spacing w:line="240" w:lineRule="auto"/>
+        <w:rPr>
+          <w:rFonts w:ascii="Arial" w:hAnsi="Arial" w:cs="Arial"/>
+          <w:b/>
+          <w:sz w:val="24"/>
+          <w:szCs w:val="24"/>
+        </w:rPr>
+      </w:pPr>
+    </w:p>
+    <w:p>
+      <w:pPr>
+        <w:spacing w:line="240" w:lineRule="auto"/>
+        <w:rPr>
+          <w:rFonts w:ascii="Arial" w:hAnsi="Arial" w:cs="Arial"/>
+          <w:b/>
+          <w:sz w:val="24"/>
+          <w:szCs w:val="24"/>
+        </w:rPr>
+      </w:pPr>
+    </w:p>
+    <w:p>
+      <w:pPr>
+        <w:spacing w:line="240" w:lineRule="auto"/>
+        <w:rPr>
+          <w:rFonts w:ascii="Arial" w:hAnsi="Arial" w:cs="Arial"/>
+          <w:b/>
+          <w:sz w:val="24"/>
+          <w:szCs w:val="24"/>
+        </w:rPr>
+      </w:pPr>
+    </w:p>
+    <w:p>
+      <w:pPr>
+        <w:spacing w:line="240" w:lineRule="auto"/>
         <w:rPr>
           <w:rFonts w:ascii="Arial" w:hAnsi="Arial" w:cs="Arial"/>
           <w:b/>
@@ -516,6 +541,7 @@
     </w:p>
     <w:p>
       <w:pPr>
+        <w:spacing w:line="240" w:lineRule="auto"/>
         <w:rPr>
           <w:rFonts w:ascii="Arial" w:hAnsi="Arial" w:cs="Arial"/>
           <w:sz w:val="24"/>
@@ -1148,15 +1174,17 @@
     </w:tbl>
     <w:p>
       <w:pPr>
-        <w:rPr>
-          <w:rFonts w:ascii="Arial" w:hAnsi="Arial" w:cs="Arial"/>
-          <w:sz w:val="24"/>
-          <w:szCs w:val="24"/>
-        </w:rPr>
-      </w:pPr>
-    </w:p>
-    <w:p>
-      <w:pPr>
+        <w:spacing w:line="240" w:lineRule="auto"/>
+        <w:rPr>
+          <w:rFonts w:ascii="Arial" w:hAnsi="Arial" w:cs="Arial"/>
+          <w:sz w:val="24"/>
+          <w:szCs w:val="24"/>
+        </w:rPr>
+      </w:pPr>
+    </w:p>
+    <w:p>
+      <w:pPr>
+        <w:spacing w:line="240" w:lineRule="auto"/>
         <w:rPr>
           <w:rFonts w:ascii="Arial" w:hAnsi="Arial" w:cs="Arial"/>
           <w:b/>
@@ -1176,6 +1204,7 @@
     </w:p>
     <w:p>
       <w:pPr>
+        <w:spacing w:line="240" w:lineRule="auto"/>
         <w:rPr>
           <w:rFonts w:ascii="Arial" w:hAnsi="Arial" w:cs="Arial"/>
           <w:sz w:val="24"/>
@@ -1202,6 +1231,7 @@
     </w:p>
     <w:p>
       <w:pPr>
+        <w:spacing w:line="240" w:lineRule="auto"/>
         <w:rPr>
           <w:rFonts w:ascii="Arial" w:hAnsi="Arial" w:cs="Arial"/>
           <w:sz w:val="24"/>
@@ -1228,6 +1258,7 @@
     </w:p>
     <w:p>
       <w:pPr>
+        <w:spacing w:line="240" w:lineRule="auto"/>
         <w:rPr>
           <w:rFonts w:ascii="Arial" w:hAnsi="Arial" w:cs="Arial"/>
           <w:sz w:val="24"/>
@@ -1254,6 +1285,34 @@
     </w:p>
     <w:p>
       <w:pPr>
+        <w:spacing w:line="240" w:lineRule="auto"/>
+        <w:rPr>
+          <w:rFonts w:ascii="Arial" w:hAnsi="Arial" w:cs="Arial"/>
+          <w:sz w:val="24"/>
+          <w:szCs w:val="24"/>
+        </w:rPr>
+      </w:pPr>
+      <w:r>
+        <w:rPr>
+          <w:rFonts w:ascii="Arial" w:hAnsi="Arial" w:cs="Arial"/>
+          <w:b/>
+          <w:sz w:val="24"/>
+          <w:szCs w:val="24"/>
+        </w:rPr>
+        <w:t>Salidas</w:t>
+      </w:r>
+      <w:r>
+        <w:rPr>
+          <w:rFonts w:ascii="Arial" w:hAnsi="Arial" w:cs="Arial"/>
+          <w:sz w:val="24"/>
+          <w:szCs w:val="24"/>
+        </w:rPr>
+        <w:t>: Mensaje de éxito o mensaje de usuario existente, los datos se almacenan en el servidor.</w:t>
+      </w:r>
+    </w:p>
+    <w:p>
+      <w:pPr>
+        <w:spacing w:line="240" w:lineRule="auto"/>
         <w:rPr>
           <w:rFonts w:ascii="Arial" w:hAnsi="Arial" w:cs="Arial"/>
           <w:sz w:val="24"/>
@@ -1268,6 +1327,200 @@
           <w:szCs w:val="24"/>
         </w:rPr>
         <w:lastRenderedPageBreak/>
+        <w:t>Precondiciones</w:t>
+      </w:r>
+      <w:r>
+        <w:rPr>
+          <w:rFonts w:ascii="Arial" w:hAnsi="Arial" w:cs="Arial"/>
+          <w:sz w:val="24"/>
+          <w:szCs w:val="24"/>
+        </w:rPr>
+        <w:t>: Contar un navegador compatible y acceso a internet.</w:t>
+      </w:r>
+    </w:p>
+    <w:p>
+      <w:pPr>
+        <w:spacing w:line="240" w:lineRule="auto"/>
+        <w:rPr>
+          <w:rFonts w:ascii="Arial" w:hAnsi="Arial" w:cs="Arial"/>
+          <w:sz w:val="24"/>
+          <w:szCs w:val="24"/>
+        </w:rPr>
+      </w:pPr>
+      <w:proofErr w:type="spellStart"/>
+      <w:r>
+        <w:rPr>
+          <w:rFonts w:ascii="Arial" w:hAnsi="Arial" w:cs="Arial"/>
+          <w:b/>
+          <w:sz w:val="24"/>
+          <w:szCs w:val="24"/>
+        </w:rPr>
+        <w:t>Poscondiciones</w:t>
+      </w:r>
+      <w:proofErr w:type="spellEnd"/>
+      <w:r>
+        <w:rPr>
+          <w:rFonts w:ascii="Arial" w:hAnsi="Arial" w:cs="Arial"/>
+          <w:sz w:val="24"/>
+          <w:szCs w:val="24"/>
+        </w:rPr>
+        <w:t>: El usuario queda registrado.</w:t>
+      </w:r>
+    </w:p>
+    <w:p>
+      <w:pPr>
+        <w:spacing w:line="240" w:lineRule="auto"/>
+        <w:rPr>
+          <w:rFonts w:ascii="Arial" w:hAnsi="Arial" w:cs="Arial"/>
+          <w:sz w:val="24"/>
+          <w:szCs w:val="24"/>
+        </w:rPr>
+      </w:pPr>
+      <w:r>
+        <w:rPr>
+          <w:rFonts w:ascii="Arial" w:hAnsi="Arial" w:cs="Arial"/>
+          <w:b/>
+          <w:sz w:val="24"/>
+          <w:szCs w:val="24"/>
+        </w:rPr>
+        <w:t>Efectos colaterales:</w:t>
+      </w:r>
+      <w:r>
+        <w:rPr>
+          <w:rFonts w:ascii="Arial" w:hAnsi="Arial" w:cs="Arial"/>
+          <w:sz w:val="24"/>
+          <w:szCs w:val="24"/>
+        </w:rPr>
+        <w:t xml:space="preserve"> El nombre de usuario ya no se puede registrar por otro usuario.</w:t>
+      </w:r>
+    </w:p>
+    <w:p>
+      <w:pPr>
+        <w:spacing w:line="240" w:lineRule="auto"/>
+        <w:rPr>
+          <w:rFonts w:ascii="Arial" w:hAnsi="Arial" w:cs="Arial"/>
+          <w:sz w:val="24"/>
+          <w:szCs w:val="24"/>
+        </w:rPr>
+      </w:pPr>
+    </w:p>
+    <w:p>
+      <w:pPr>
+        <w:spacing w:line="240" w:lineRule="auto"/>
+        <w:rPr>
+          <w:rFonts w:ascii="Arial" w:hAnsi="Arial" w:cs="Arial"/>
+          <w:b/>
+          <w:sz w:val="24"/>
+          <w:szCs w:val="24"/>
+        </w:rPr>
+      </w:pPr>
+      <w:r>
+        <w:rPr>
+          <w:rFonts w:ascii="Arial" w:hAnsi="Arial" w:cs="Arial"/>
+          <w:b/>
+          <w:sz w:val="24"/>
+          <w:szCs w:val="24"/>
+        </w:rPr>
+        <w:t>Requerimiento #2</w:t>
+      </w:r>
+    </w:p>
+    <w:p>
+      <w:pPr>
+        <w:spacing w:line="240" w:lineRule="auto"/>
+        <w:rPr>
+          <w:rFonts w:ascii="Arial" w:hAnsi="Arial" w:cs="Arial"/>
+          <w:sz w:val="24"/>
+          <w:szCs w:val="24"/>
+        </w:rPr>
+      </w:pPr>
+      <w:r>
+        <w:rPr>
+          <w:rFonts w:ascii="Arial" w:hAnsi="Arial" w:cs="Arial"/>
+          <w:b/>
+          <w:sz w:val="24"/>
+          <w:szCs w:val="24"/>
+        </w:rPr>
+        <w:t>Función</w:t>
+      </w:r>
+      <w:r>
+        <w:rPr>
+          <w:rFonts w:ascii="Arial" w:hAnsi="Arial" w:cs="Arial"/>
+          <w:sz w:val="24"/>
+          <w:szCs w:val="24"/>
+        </w:rPr>
+        <w:t>: Inicio de sesión.</w:t>
+      </w:r>
+    </w:p>
+    <w:p>
+      <w:pPr>
+        <w:spacing w:line="240" w:lineRule="auto"/>
+        <w:rPr>
+          <w:rFonts w:ascii="Arial" w:hAnsi="Arial" w:cs="Arial"/>
+          <w:sz w:val="24"/>
+          <w:szCs w:val="24"/>
+        </w:rPr>
+      </w:pPr>
+      <w:r>
+        <w:rPr>
+          <w:rFonts w:ascii="Arial" w:hAnsi="Arial" w:cs="Arial"/>
+          <w:b/>
+          <w:sz w:val="24"/>
+          <w:szCs w:val="24"/>
+        </w:rPr>
+        <w:t>Descripción</w:t>
+      </w:r>
+      <w:r>
+        <w:rPr>
+          <w:rFonts w:ascii="Arial" w:hAnsi="Arial" w:cs="Arial"/>
+          <w:sz w:val="24"/>
+          <w:szCs w:val="24"/>
+        </w:rPr>
+        <w:t>: Permite al usuario iniciar sesión en la aplicación con sus datos de cuenta.</w:t>
+      </w:r>
+    </w:p>
+    <w:p>
+      <w:pPr>
+        <w:spacing w:line="240" w:lineRule="auto"/>
+        <w:rPr>
+          <w:rFonts w:ascii="Arial" w:hAnsi="Arial" w:cs="Arial"/>
+          <w:sz w:val="24"/>
+          <w:szCs w:val="24"/>
+        </w:rPr>
+      </w:pPr>
+      <w:r>
+        <w:rPr>
+          <w:rFonts w:ascii="Arial" w:hAnsi="Arial" w:cs="Arial"/>
+          <w:b/>
+          <w:sz w:val="24"/>
+          <w:szCs w:val="24"/>
+        </w:rPr>
+        <w:t>Entradas</w:t>
+      </w:r>
+      <w:r>
+        <w:rPr>
+          <w:rFonts w:ascii="Arial" w:hAnsi="Arial" w:cs="Arial"/>
+          <w:sz w:val="24"/>
+          <w:szCs w:val="24"/>
+        </w:rPr>
+        <w:t>: Nombre de usuario y contraseña.</w:t>
+      </w:r>
+    </w:p>
+    <w:p>
+      <w:pPr>
+        <w:spacing w:line="240" w:lineRule="auto"/>
+        <w:rPr>
+          <w:rFonts w:ascii="Arial" w:hAnsi="Arial" w:cs="Arial"/>
+          <w:sz w:val="24"/>
+          <w:szCs w:val="24"/>
+        </w:rPr>
+      </w:pPr>
+      <w:r>
+        <w:rPr>
+          <w:rFonts w:ascii="Arial" w:hAnsi="Arial" w:cs="Arial"/>
+          <w:b/>
+          <w:sz w:val="24"/>
+          <w:szCs w:val="24"/>
+        </w:rPr>
         <w:t>Salidas</w:t>
       </w:r>
       <w:r>
@@ -1276,11 +1529,12 @@
           <w:sz w:val="24"/>
           <w:szCs w:val="24"/>
         </w:rPr>
-        <w:t>: Mensaje de éxito o mensaje de usuario existente, los datos se almacenan en el servidor.</w:t>
-      </w:r>
-    </w:p>
-    <w:p>
-      <w:pPr>
+        <w:t>: Mensaje de éxito o mensaje de usuario y contraseña inválidos.</w:t>
+      </w:r>
+    </w:p>
+    <w:p>
+      <w:pPr>
+        <w:spacing w:line="240" w:lineRule="auto"/>
         <w:rPr>
           <w:rFonts w:ascii="Arial" w:hAnsi="Arial" w:cs="Arial"/>
           <w:sz w:val="24"/>
@@ -1302,11 +1556,12 @@
           <w:sz w:val="24"/>
           <w:szCs w:val="24"/>
         </w:rPr>
-        <w:t>: Contar un navegador compatible y acceso a internet.</w:t>
-      </w:r>
-    </w:p>
-    <w:p>
-      <w:pPr>
+        <w:t>: Tener registrada una cuenta en la aplicación.</w:t>
+      </w:r>
+    </w:p>
+    <w:p>
+      <w:pPr>
+        <w:spacing w:line="240" w:lineRule="auto"/>
         <w:rPr>
           <w:rFonts w:ascii="Arial" w:hAnsi="Arial" w:cs="Arial"/>
           <w:sz w:val="24"/>
@@ -1330,11 +1585,12 @@
           <w:sz w:val="24"/>
           <w:szCs w:val="24"/>
         </w:rPr>
-        <w:t>: El usuario queda registrado.</w:t>
-      </w:r>
-    </w:p>
-    <w:p>
-      <w:pPr>
+        <w:t>: La sesión del usuario queda activada por un tiempo definido.</w:t>
+      </w:r>
+    </w:p>
+    <w:p>
+      <w:pPr>
+        <w:spacing w:line="240" w:lineRule="auto"/>
         <w:rPr>
           <w:rFonts w:ascii="Arial" w:hAnsi="Arial" w:cs="Arial"/>
           <w:sz w:val="24"/>
@@ -1356,39 +1612,42 @@
           <w:sz w:val="24"/>
           <w:szCs w:val="24"/>
         </w:rPr>
-        <w:t xml:space="preserve"> El nombre de usuario ya no se puede registrar por otro usuario.</w:t>
-      </w:r>
-    </w:p>
-    <w:p>
-      <w:pPr>
-        <w:rPr>
-          <w:rFonts w:ascii="Arial" w:hAnsi="Arial" w:cs="Arial"/>
-          <w:sz w:val="24"/>
-          <w:szCs w:val="24"/>
-        </w:rPr>
-      </w:pPr>
-    </w:p>
-    <w:p>
-      <w:pPr>
-        <w:rPr>
-          <w:rFonts w:ascii="Arial" w:hAnsi="Arial" w:cs="Arial"/>
-          <w:b/>
-          <w:sz w:val="24"/>
-          <w:szCs w:val="24"/>
-        </w:rPr>
-      </w:pPr>
-      <w:r>
-        <w:rPr>
-          <w:rFonts w:ascii="Arial" w:hAnsi="Arial" w:cs="Arial"/>
-          <w:b/>
-          <w:sz w:val="24"/>
-          <w:szCs w:val="24"/>
-        </w:rPr>
-        <w:t>Requerimiento #2</w:t>
-      </w:r>
-    </w:p>
-    <w:p>
-      <w:pPr>
+        <w:t xml:space="preserve"> No se puede iniciar sesión con esa cuenta de usuario desde otro equipo.</w:t>
+      </w:r>
+    </w:p>
+    <w:p>
+      <w:pPr>
+        <w:spacing w:line="240" w:lineRule="auto"/>
+        <w:rPr>
+          <w:rFonts w:ascii="Arial" w:hAnsi="Arial" w:cs="Arial"/>
+          <w:sz w:val="24"/>
+          <w:szCs w:val="24"/>
+        </w:rPr>
+      </w:pPr>
+    </w:p>
+    <w:p>
+      <w:pPr>
+        <w:spacing w:line="240" w:lineRule="auto"/>
+        <w:rPr>
+          <w:rFonts w:ascii="Arial" w:hAnsi="Arial" w:cs="Arial"/>
+          <w:b/>
+          <w:sz w:val="24"/>
+          <w:szCs w:val="24"/>
+        </w:rPr>
+      </w:pPr>
+      <w:r>
+        <w:rPr>
+          <w:rFonts w:ascii="Arial" w:hAnsi="Arial" w:cs="Arial"/>
+          <w:b/>
+          <w:sz w:val="24"/>
+          <w:szCs w:val="24"/>
+        </w:rPr>
+        <w:t>Requerimiento #3</w:t>
+      </w:r>
+    </w:p>
+    <w:p>
+      <w:pPr>
+        <w:spacing w:line="240" w:lineRule="auto"/>
         <w:rPr>
           <w:rFonts w:ascii="Arial" w:hAnsi="Arial" w:cs="Arial"/>
           <w:sz w:val="24"/>
@@ -1410,11 +1669,12 @@
           <w:sz w:val="24"/>
           <w:szCs w:val="24"/>
         </w:rPr>
-        <w:t>: Inicio de sesión.</w:t>
-      </w:r>
-    </w:p>
-    <w:p>
-      <w:pPr>
+        <w:t>: Subir tutorial.</w:t>
+      </w:r>
+    </w:p>
+    <w:p>
+      <w:pPr>
+        <w:spacing w:line="240" w:lineRule="auto"/>
         <w:rPr>
           <w:rFonts w:ascii="Arial" w:hAnsi="Arial" w:cs="Arial"/>
           <w:sz w:val="24"/>
@@ -1436,11 +1696,12 @@
           <w:sz w:val="24"/>
           <w:szCs w:val="24"/>
         </w:rPr>
-        <w:t>: Permite al usuario iniciar sesión en la aplicación con sus datos de cuenta.</w:t>
-      </w:r>
-    </w:p>
-    <w:p>
-      <w:pPr>
+        <w:t>: Permite al administrador subir tutoriales para que sean visibles desde la aplicación para el resto de los usuarios.</w:t>
+      </w:r>
+    </w:p>
+    <w:p>
+      <w:pPr>
+        <w:spacing w:line="240" w:lineRule="auto"/>
         <w:rPr>
           <w:rFonts w:ascii="Arial" w:hAnsi="Arial" w:cs="Arial"/>
           <w:sz w:val="24"/>
@@ -1462,11 +1723,12 @@
           <w:sz w:val="24"/>
           <w:szCs w:val="24"/>
         </w:rPr>
-        <w:t>: Nombre de usuario y contraseña.</w:t>
-      </w:r>
-    </w:p>
-    <w:p>
-      <w:pPr>
+        <w:t>: Nombre del tutorial, marca del equipo, modelo del equipo, video del tutorial, pasos del tutorial.</w:t>
+      </w:r>
+    </w:p>
+    <w:p>
+      <w:pPr>
+        <w:spacing w:line="240" w:lineRule="auto"/>
         <w:rPr>
           <w:rFonts w:ascii="Arial" w:hAnsi="Arial" w:cs="Arial"/>
           <w:sz w:val="24"/>
@@ -1488,11 +1750,12 @@
           <w:sz w:val="24"/>
           <w:szCs w:val="24"/>
         </w:rPr>
-        <w:t>: Mensaje de éxito o mensaje de usuario y contraseña inválidos.</w:t>
-      </w:r>
-    </w:p>
-    <w:p>
-      <w:pPr>
+        <w:t>: Mensaje de éxito o mensaje de error.</w:t>
+      </w:r>
+    </w:p>
+    <w:p>
+      <w:pPr>
+        <w:spacing w:line="240" w:lineRule="auto"/>
         <w:rPr>
           <w:rFonts w:ascii="Arial" w:hAnsi="Arial" w:cs="Arial"/>
           <w:sz w:val="24"/>
@@ -1514,11 +1777,12 @@
           <w:sz w:val="24"/>
           <w:szCs w:val="24"/>
         </w:rPr>
-        <w:t>: Tener registrada una cuenta en la aplicación.</w:t>
-      </w:r>
-    </w:p>
-    <w:p>
-      <w:pPr>
+        <w:t>: Tener iniciada una sesión en la aplicación como administrador.</w:t>
+      </w:r>
+    </w:p>
+    <w:p>
+      <w:pPr>
+        <w:spacing w:line="240" w:lineRule="auto"/>
         <w:rPr>
           <w:rFonts w:ascii="Arial" w:hAnsi="Arial" w:cs="Arial"/>
           <w:sz w:val="24"/>
@@ -1542,11 +1806,12 @@
           <w:sz w:val="24"/>
           <w:szCs w:val="24"/>
         </w:rPr>
-        <w:t>: La sesión del usuario queda activada por un tiempo definido.</w:t>
-      </w:r>
-    </w:p>
-    <w:p>
-      <w:pPr>
+        <w:t>: El tutorial queda registrado en la aplicación.</w:t>
+      </w:r>
+    </w:p>
+    <w:p>
+      <w:pPr>
+        <w:spacing w:line="240" w:lineRule="auto"/>
         <w:rPr>
           <w:rFonts w:ascii="Arial" w:hAnsi="Arial" w:cs="Arial"/>
           <w:sz w:val="24"/>
@@ -1568,223 +1833,12 @@
           <w:sz w:val="24"/>
           <w:szCs w:val="24"/>
         </w:rPr>
-        <w:t xml:space="preserve"> No se puede iniciar sesión con esa cuenta de usuario desde otro equipo.</w:t>
-      </w:r>
-    </w:p>
-    <w:p>
-      <w:pPr>
-        <w:rPr>
-          <w:rFonts w:ascii="Arial" w:hAnsi="Arial" w:cs="Arial"/>
-          <w:sz w:val="24"/>
-          <w:szCs w:val="24"/>
-        </w:rPr>
-      </w:pPr>
-    </w:p>
-    <w:p>
-      <w:pPr>
-        <w:rPr>
-          <w:rFonts w:ascii="Arial" w:hAnsi="Arial" w:cs="Arial"/>
-          <w:b/>
-          <w:sz w:val="24"/>
-          <w:szCs w:val="24"/>
-        </w:rPr>
-      </w:pPr>
-      <w:r>
-        <w:rPr>
-          <w:rFonts w:ascii="Arial" w:hAnsi="Arial" w:cs="Arial"/>
-          <w:b/>
-          <w:sz w:val="24"/>
-          <w:szCs w:val="24"/>
-        </w:rPr>
-        <w:t>Requerimiento #3</w:t>
-      </w:r>
-    </w:p>
-    <w:p>
-      <w:pPr>
-        <w:rPr>
-          <w:rFonts w:ascii="Arial" w:hAnsi="Arial" w:cs="Arial"/>
-          <w:sz w:val="24"/>
-          <w:szCs w:val="24"/>
-        </w:rPr>
-      </w:pPr>
-      <w:r>
-        <w:rPr>
-          <w:rFonts w:ascii="Arial" w:hAnsi="Arial" w:cs="Arial"/>
-          <w:b/>
-          <w:sz w:val="24"/>
-          <w:szCs w:val="24"/>
-        </w:rPr>
-        <w:t>Función</w:t>
-      </w:r>
-      <w:r>
-        <w:rPr>
-          <w:rFonts w:ascii="Arial" w:hAnsi="Arial" w:cs="Arial"/>
-          <w:sz w:val="24"/>
-          <w:szCs w:val="24"/>
-        </w:rPr>
-        <w:t>: Subir tutorial.</w:t>
-      </w:r>
-    </w:p>
-    <w:p>
-      <w:pPr>
-        <w:rPr>
-          <w:rFonts w:ascii="Arial" w:hAnsi="Arial" w:cs="Arial"/>
-          <w:sz w:val="24"/>
-          <w:szCs w:val="24"/>
-        </w:rPr>
-      </w:pPr>
-      <w:r>
-        <w:rPr>
-          <w:rFonts w:ascii="Arial" w:hAnsi="Arial" w:cs="Arial"/>
-          <w:b/>
-          <w:sz w:val="24"/>
-          <w:szCs w:val="24"/>
-        </w:rPr>
-        <w:t>Descripción</w:t>
-      </w:r>
-      <w:r>
-        <w:rPr>
-          <w:rFonts w:ascii="Arial" w:hAnsi="Arial" w:cs="Arial"/>
-          <w:sz w:val="24"/>
-          <w:szCs w:val="24"/>
-        </w:rPr>
-        <w:t>: Permite al administrador subir tutoriales para que sean visibles desde la aplicación para el resto de los usuarios.</w:t>
-      </w:r>
-    </w:p>
-    <w:p>
-      <w:pPr>
-        <w:rPr>
-          <w:rFonts w:ascii="Arial" w:hAnsi="Arial" w:cs="Arial"/>
-          <w:sz w:val="24"/>
-          <w:szCs w:val="24"/>
-        </w:rPr>
-      </w:pPr>
-      <w:r>
-        <w:rPr>
-          <w:rFonts w:ascii="Arial" w:hAnsi="Arial" w:cs="Arial"/>
-          <w:b/>
-          <w:sz w:val="24"/>
-          <w:szCs w:val="24"/>
-        </w:rPr>
-        <w:t>Entradas</w:t>
-      </w:r>
-      <w:r>
-        <w:rPr>
-          <w:rFonts w:ascii="Arial" w:hAnsi="Arial" w:cs="Arial"/>
-          <w:sz w:val="24"/>
-          <w:szCs w:val="24"/>
-        </w:rPr>
-        <w:t>: Nombre del tutorial, marca del equipo, modelo del equipo, video del tutorial, pasos del tutorial.</w:t>
-      </w:r>
-    </w:p>
-    <w:p>
-      <w:pPr>
-        <w:rPr>
-          <w:rFonts w:ascii="Arial" w:hAnsi="Arial" w:cs="Arial"/>
-          <w:sz w:val="24"/>
-          <w:szCs w:val="24"/>
-        </w:rPr>
-      </w:pPr>
-      <w:r>
-        <w:rPr>
-          <w:rFonts w:ascii="Arial" w:hAnsi="Arial" w:cs="Arial"/>
-          <w:b/>
-          <w:sz w:val="24"/>
-          <w:szCs w:val="24"/>
-        </w:rPr>
-        <w:t>Salidas</w:t>
-      </w:r>
-      <w:r>
-        <w:rPr>
-          <w:rFonts w:ascii="Arial" w:hAnsi="Arial" w:cs="Arial"/>
-          <w:sz w:val="24"/>
-          <w:szCs w:val="24"/>
-        </w:rPr>
-        <w:t>: Mensaje de éxito o mensaje de error.</w:t>
-      </w:r>
-    </w:p>
-    <w:p>
-      <w:pPr>
-        <w:rPr>
-          <w:rFonts w:ascii="Arial" w:hAnsi="Arial" w:cs="Arial"/>
-          <w:sz w:val="24"/>
-          <w:szCs w:val="24"/>
-        </w:rPr>
-      </w:pPr>
-      <w:r>
-        <w:rPr>
-          <w:rFonts w:ascii="Arial" w:hAnsi="Arial" w:cs="Arial"/>
-          <w:b/>
-          <w:sz w:val="24"/>
-          <w:szCs w:val="24"/>
-        </w:rPr>
-        <w:t>Precondiciones</w:t>
-      </w:r>
-      <w:r>
-        <w:rPr>
-          <w:rFonts w:ascii="Arial" w:hAnsi="Arial" w:cs="Arial"/>
-          <w:sz w:val="24"/>
-          <w:szCs w:val="24"/>
-        </w:rPr>
-        <w:t>: Tener iniciada una sesión en la aplicación como administrador.</w:t>
-      </w:r>
-    </w:p>
-    <w:p>
-      <w:pPr>
-        <w:rPr>
-          <w:rFonts w:ascii="Arial" w:hAnsi="Arial" w:cs="Arial"/>
-          <w:sz w:val="24"/>
-          <w:szCs w:val="24"/>
-        </w:rPr>
-      </w:pPr>
-      <w:proofErr w:type="spellStart"/>
-      <w:r>
-        <w:rPr>
-          <w:rFonts w:ascii="Arial" w:hAnsi="Arial" w:cs="Arial"/>
-          <w:b/>
-          <w:sz w:val="24"/>
-          <w:szCs w:val="24"/>
-        </w:rPr>
-        <w:t>Poscondiciones</w:t>
-      </w:r>
-      <w:proofErr w:type="spellEnd"/>
-      <w:r>
-        <w:rPr>
-          <w:rFonts w:ascii="Arial" w:hAnsi="Arial" w:cs="Arial"/>
-          <w:sz w:val="24"/>
-          <w:szCs w:val="24"/>
-        </w:rPr>
-        <w:t>: El tutorial queda registrado en la aplicación.</w:t>
-      </w:r>
-    </w:p>
-    <w:p>
-      <w:pPr>
-        <w:rPr>
-          <w:rFonts w:ascii="Arial" w:hAnsi="Arial" w:cs="Arial"/>
-          <w:sz w:val="24"/>
-          <w:szCs w:val="24"/>
-        </w:rPr>
-      </w:pPr>
-      <w:r>
-        <w:rPr>
-          <w:rFonts w:ascii="Arial" w:hAnsi="Arial" w:cs="Arial"/>
-          <w:b/>
-          <w:sz w:val="24"/>
-          <w:szCs w:val="24"/>
-        </w:rPr>
-        <w:t>Efectos colaterales:</w:t>
-      </w:r>
-      <w:r>
-        <w:rPr>
-          <w:rFonts w:ascii="Arial" w:hAnsi="Arial" w:cs="Arial"/>
-          <w:sz w:val="24"/>
-          <w:szCs w:val="24"/>
-        </w:rPr>
         <w:t xml:space="preserve"> Ninguno.</w:t>
       </w:r>
     </w:p>
     <w:p>
       <w:pPr>
+        <w:spacing w:line="240" w:lineRule="auto"/>
         <w:rPr>
           <w:rFonts w:ascii="Arial" w:hAnsi="Arial" w:cs="Arial"/>
           <w:sz w:val="24"/>
@@ -1797,6 +1851,7 @@
         <w:tabs>
           <w:tab w:val="left" w:pos="2030"/>
         </w:tabs>
+        <w:spacing w:line="240" w:lineRule="auto"/>
         <w:rPr>
           <w:rFonts w:ascii="Arial" w:hAnsi="Arial" w:cs="Arial"/>
           <w:b/>
@@ -1810,9 +1865,92 @@
         <w:tabs>
           <w:tab w:val="left" w:pos="2030"/>
         </w:tabs>
-        <w:rPr>
-          <w:rFonts w:ascii="Arial" w:hAnsi="Arial" w:cs="Arial"/>
-          <w:b/>
+        <w:spacing w:line="240" w:lineRule="auto"/>
+        <w:rPr>
+          <w:rFonts w:ascii="Arial" w:hAnsi="Arial" w:cs="Arial"/>
+          <w:b/>
+          <w:sz w:val="24"/>
+          <w:szCs w:val="24"/>
+        </w:rPr>
+      </w:pPr>
+      <w:r>
+        <w:rPr>
+          <w:rFonts w:ascii="Arial" w:hAnsi="Arial" w:cs="Arial"/>
+          <w:b/>
+          <w:sz w:val="24"/>
+          <w:szCs w:val="24"/>
+        </w:rPr>
+        <w:t>Requerimiento #4</w:t>
+      </w:r>
+      <w:r>
+        <w:rPr>
+          <w:rFonts w:ascii="Arial" w:hAnsi="Arial" w:cs="Arial"/>
+          <w:b/>
+          <w:sz w:val="24"/>
+          <w:szCs w:val="24"/>
+        </w:rPr>
+        <w:tab/>
+      </w:r>
+    </w:p>
+    <w:p>
+      <w:pPr>
+        <w:spacing w:line="240" w:lineRule="auto"/>
+        <w:rPr>
+          <w:rFonts w:ascii="Arial" w:hAnsi="Arial" w:cs="Arial"/>
+          <w:sz w:val="24"/>
+          <w:szCs w:val="24"/>
+        </w:rPr>
+      </w:pPr>
+      <w:r>
+        <w:rPr>
+          <w:rFonts w:ascii="Arial" w:hAnsi="Arial" w:cs="Arial"/>
+          <w:b/>
+          <w:sz w:val="24"/>
+          <w:szCs w:val="24"/>
+        </w:rPr>
+        <w:t>Función</w:t>
+      </w:r>
+      <w:r>
+        <w:rPr>
+          <w:rFonts w:ascii="Arial" w:hAnsi="Arial" w:cs="Arial"/>
+          <w:sz w:val="24"/>
+          <w:szCs w:val="24"/>
+        </w:rPr>
+        <w:t>: Consultar información de contacto de la empresa.</w:t>
+      </w:r>
+    </w:p>
+    <w:p>
+      <w:pPr>
+        <w:spacing w:line="240" w:lineRule="auto"/>
+        <w:rPr>
+          <w:rFonts w:ascii="Arial" w:hAnsi="Arial" w:cs="Arial"/>
+          <w:sz w:val="24"/>
+          <w:szCs w:val="24"/>
+        </w:rPr>
+      </w:pPr>
+      <w:r>
+        <w:rPr>
+          <w:rFonts w:ascii="Arial" w:hAnsi="Arial" w:cs="Arial"/>
+          <w:b/>
+          <w:sz w:val="24"/>
+          <w:szCs w:val="24"/>
+        </w:rPr>
+        <w:t>Descripción</w:t>
+      </w:r>
+      <w:r>
+        <w:rPr>
+          <w:rFonts w:ascii="Arial" w:hAnsi="Arial" w:cs="Arial"/>
+          <w:sz w:val="24"/>
+          <w:szCs w:val="24"/>
+        </w:rPr>
+        <w:t>: Permite a los usuarios conocer datos para contactarse con la empresa.</w:t>
+      </w:r>
+    </w:p>
+    <w:p>
+      <w:pPr>
+        <w:spacing w:line="240" w:lineRule="auto"/>
+        <w:rPr>
+          <w:rFonts w:ascii="Arial" w:hAnsi="Arial" w:cs="Arial"/>
           <w:sz w:val="24"/>
           <w:szCs w:val="24"/>
         </w:rPr>
@@ -1825,20 +1963,160 @@
           <w:szCs w:val="24"/>
         </w:rPr>
         <w:lastRenderedPageBreak/>
-        <w:t>Requerimiento #4</w:t>
-      </w:r>
-      <w:r>
-        <w:rPr>
-          <w:rFonts w:ascii="Arial" w:hAnsi="Arial" w:cs="Arial"/>
-          <w:b/>
-          <w:sz w:val="24"/>
-          <w:szCs w:val="24"/>
-        </w:rPr>
-        <w:tab/>
-      </w:r>
-    </w:p>
-    <w:p>
-      <w:pPr>
+        <w:t>Entradas</w:t>
+      </w:r>
+      <w:r>
+        <w:rPr>
+          <w:rFonts w:ascii="Arial" w:hAnsi="Arial" w:cs="Arial"/>
+          <w:sz w:val="24"/>
+          <w:szCs w:val="24"/>
+        </w:rPr>
+        <w:t>: Ninguna.</w:t>
+      </w:r>
+    </w:p>
+    <w:p>
+      <w:pPr>
+        <w:spacing w:line="240" w:lineRule="auto"/>
+        <w:rPr>
+          <w:rFonts w:ascii="Arial" w:hAnsi="Arial" w:cs="Arial"/>
+          <w:sz w:val="24"/>
+          <w:szCs w:val="24"/>
+        </w:rPr>
+      </w:pPr>
+      <w:r>
+        <w:rPr>
+          <w:rFonts w:ascii="Arial" w:hAnsi="Arial" w:cs="Arial"/>
+          <w:b/>
+          <w:sz w:val="24"/>
+          <w:szCs w:val="24"/>
+        </w:rPr>
+        <w:t>Salidas</w:t>
+      </w:r>
+      <w:r>
+        <w:rPr>
+          <w:rFonts w:ascii="Arial" w:hAnsi="Arial" w:cs="Arial"/>
+          <w:sz w:val="24"/>
+          <w:szCs w:val="24"/>
+        </w:rPr>
+        <w:t>: Información de contacto de la empresa.</w:t>
+      </w:r>
+    </w:p>
+    <w:p>
+      <w:pPr>
+        <w:spacing w:line="240" w:lineRule="auto"/>
+        <w:rPr>
+          <w:rFonts w:ascii="Arial" w:hAnsi="Arial" w:cs="Arial"/>
+          <w:sz w:val="24"/>
+          <w:szCs w:val="24"/>
+        </w:rPr>
+      </w:pPr>
+      <w:r>
+        <w:rPr>
+          <w:rFonts w:ascii="Arial" w:hAnsi="Arial" w:cs="Arial"/>
+          <w:b/>
+          <w:sz w:val="24"/>
+          <w:szCs w:val="24"/>
+        </w:rPr>
+        <w:t>Precondiciones</w:t>
+      </w:r>
+      <w:r>
+        <w:rPr>
+          <w:rFonts w:ascii="Arial" w:hAnsi="Arial" w:cs="Arial"/>
+          <w:sz w:val="24"/>
+          <w:szCs w:val="24"/>
+        </w:rPr>
+        <w:t>: Debe estar registrada la información de contacto de la empresa en el servidor.</w:t>
+      </w:r>
+    </w:p>
+    <w:p>
+      <w:pPr>
+        <w:spacing w:line="240" w:lineRule="auto"/>
+        <w:rPr>
+          <w:rFonts w:ascii="Arial" w:hAnsi="Arial" w:cs="Arial"/>
+          <w:sz w:val="24"/>
+          <w:szCs w:val="24"/>
+        </w:rPr>
+      </w:pPr>
+      <w:proofErr w:type="spellStart"/>
+      <w:r>
+        <w:rPr>
+          <w:rFonts w:ascii="Arial" w:hAnsi="Arial" w:cs="Arial"/>
+          <w:b/>
+          <w:sz w:val="24"/>
+          <w:szCs w:val="24"/>
+        </w:rPr>
+        <w:t>Poscondiciones</w:t>
+      </w:r>
+      <w:proofErr w:type="spellEnd"/>
+      <w:r>
+        <w:rPr>
+          <w:rFonts w:ascii="Arial" w:hAnsi="Arial" w:cs="Arial"/>
+          <w:sz w:val="24"/>
+          <w:szCs w:val="24"/>
+        </w:rPr>
+        <w:t>: El usuario puede contactarse con la empresa con la información obtenida.</w:t>
+      </w:r>
+    </w:p>
+    <w:p>
+      <w:pPr>
+        <w:spacing w:line="240" w:lineRule="auto"/>
+        <w:rPr>
+          <w:rFonts w:ascii="Arial" w:hAnsi="Arial" w:cs="Arial"/>
+          <w:sz w:val="24"/>
+          <w:szCs w:val="24"/>
+        </w:rPr>
+      </w:pPr>
+      <w:r>
+        <w:rPr>
+          <w:rFonts w:ascii="Arial" w:hAnsi="Arial" w:cs="Arial"/>
+          <w:b/>
+          <w:sz w:val="24"/>
+          <w:szCs w:val="24"/>
+        </w:rPr>
+        <w:t>Efectos colaterales:</w:t>
+      </w:r>
+      <w:r>
+        <w:rPr>
+          <w:rFonts w:ascii="Arial" w:hAnsi="Arial" w:cs="Arial"/>
+          <w:sz w:val="24"/>
+          <w:szCs w:val="24"/>
+        </w:rPr>
+        <w:t xml:space="preserve"> Ninguno.</w:t>
+      </w:r>
+    </w:p>
+    <w:p>
+      <w:pPr>
+        <w:spacing w:line="240" w:lineRule="auto"/>
+        <w:rPr>
+          <w:rFonts w:ascii="Arial" w:hAnsi="Arial" w:cs="Arial"/>
+          <w:sz w:val="24"/>
+          <w:szCs w:val="24"/>
+        </w:rPr>
+      </w:pPr>
+    </w:p>
+    <w:p>
+      <w:pPr>
+        <w:spacing w:line="240" w:lineRule="auto"/>
+        <w:rPr>
+          <w:rFonts w:ascii="Arial" w:hAnsi="Arial" w:cs="Arial"/>
+          <w:b/>
+          <w:sz w:val="24"/>
+          <w:szCs w:val="24"/>
+        </w:rPr>
+      </w:pPr>
+      <w:r>
+        <w:rPr>
+          <w:rFonts w:ascii="Arial" w:hAnsi="Arial" w:cs="Arial"/>
+          <w:b/>
+          <w:sz w:val="24"/>
+          <w:szCs w:val="24"/>
+        </w:rPr>
+        <w:t>Requerimiento #5</w:t>
+      </w:r>
+    </w:p>
+    <w:p>
+      <w:pPr>
+        <w:spacing w:line="240" w:lineRule="auto"/>
         <w:rPr>
           <w:rFonts w:ascii="Arial" w:hAnsi="Arial" w:cs="Arial"/>
           <w:sz w:val="24"/>
@@ -1860,11 +2138,12 @@
           <w:sz w:val="24"/>
           <w:szCs w:val="24"/>
         </w:rPr>
-        <w:t>: Consultar información de contacto de la empresa.</w:t>
-      </w:r>
-    </w:p>
-    <w:p>
-      <w:pPr>
+        <w:t>: Consultar tutorial.</w:t>
+      </w:r>
+    </w:p>
+    <w:p>
+      <w:pPr>
+        <w:spacing w:line="240" w:lineRule="auto"/>
         <w:rPr>
           <w:rFonts w:ascii="Arial" w:hAnsi="Arial" w:cs="Arial"/>
           <w:sz w:val="24"/>
@@ -1886,11 +2165,12 @@
           <w:sz w:val="24"/>
           <w:szCs w:val="24"/>
         </w:rPr>
-        <w:t>: Permite a los usuarios conocer datos para contactarse con la empresa.</w:t>
-      </w:r>
-    </w:p>
-    <w:p>
-      <w:pPr>
+        <w:t>: Permite al usuario consultar información para la reparación de su equipo móvil.</w:t>
+      </w:r>
+    </w:p>
+    <w:p>
+      <w:pPr>
+        <w:spacing w:line="240" w:lineRule="auto"/>
         <w:rPr>
           <w:rFonts w:ascii="Arial" w:hAnsi="Arial" w:cs="Arial"/>
           <w:sz w:val="24"/>
@@ -1912,11 +2192,12 @@
           <w:sz w:val="24"/>
           <w:szCs w:val="24"/>
         </w:rPr>
-        <w:t>: Ninguna.</w:t>
-      </w:r>
-    </w:p>
-    <w:p>
-      <w:pPr>
+        <w:t>: Marca del equipo, modelo del equipo, problema a arreglar.</w:t>
+      </w:r>
+    </w:p>
+    <w:p>
+      <w:pPr>
+        <w:spacing w:line="240" w:lineRule="auto"/>
         <w:rPr>
           <w:rFonts w:ascii="Arial" w:hAnsi="Arial" w:cs="Arial"/>
           <w:sz w:val="24"/>
@@ -1938,11 +2219,12 @@
           <w:sz w:val="24"/>
           <w:szCs w:val="24"/>
         </w:rPr>
-        <w:t>: Información de contacto de la empresa.</w:t>
-      </w:r>
-    </w:p>
-    <w:p>
-      <w:pPr>
+        <w:t>: Nombre, video y pasos del tutorial.</w:t>
+      </w:r>
+    </w:p>
+    <w:p>
+      <w:pPr>
+        <w:spacing w:line="240" w:lineRule="auto"/>
         <w:rPr>
           <w:rFonts w:ascii="Arial" w:hAnsi="Arial" w:cs="Arial"/>
           <w:sz w:val="24"/>
@@ -1964,11 +2246,12 @@
           <w:sz w:val="24"/>
           <w:szCs w:val="24"/>
         </w:rPr>
-        <w:t>: Debe estar registrada la información de contacto de la empresa en el servidor.</w:t>
-      </w:r>
-    </w:p>
-    <w:p>
-      <w:pPr>
+        <w:t>: Tener tutoriales registrados en el servidor.</w:t>
+      </w:r>
+    </w:p>
+    <w:p>
+      <w:pPr>
+        <w:spacing w:line="240" w:lineRule="auto"/>
         <w:rPr>
           <w:rFonts w:ascii="Arial" w:hAnsi="Arial" w:cs="Arial"/>
           <w:sz w:val="24"/>
@@ -1992,11 +2275,12 @@
           <w:sz w:val="24"/>
           <w:szCs w:val="24"/>
         </w:rPr>
-        <w:t>: El usuario puede contactarse con la empresa con la información obtenida.</w:t>
-      </w:r>
-    </w:p>
-    <w:p>
-      <w:pPr>
+        <w:t>: El usuario obtiene información para arreglar su equipo.</w:t>
+      </w:r>
+    </w:p>
+    <w:p>
+      <w:pPr>
+        <w:spacing w:line="240" w:lineRule="auto"/>
         <w:rPr>
           <w:rFonts w:ascii="Arial" w:hAnsi="Arial" w:cs="Arial"/>
           <w:sz w:val="24"/>
@@ -2020,272 +2304,6 @@
         </w:rPr>
         <w:t xml:space="preserve"> Ninguno.</w:t>
       </w:r>
-    </w:p>
-    <w:p>
-      <w:pPr>
-        <w:rPr>
-          <w:rFonts w:ascii="Arial" w:hAnsi="Arial" w:cs="Arial"/>
-          <w:sz w:val="24"/>
-          <w:szCs w:val="24"/>
-        </w:rPr>
-      </w:pPr>
-    </w:p>
-    <w:p>
-      <w:pPr>
-        <w:rPr>
-          <w:rFonts w:ascii="Arial" w:hAnsi="Arial" w:cs="Arial"/>
-          <w:b/>
-          <w:sz w:val="24"/>
-          <w:szCs w:val="24"/>
-        </w:rPr>
-      </w:pPr>
-      <w:r>
-        <w:rPr>
-          <w:rFonts w:ascii="Arial" w:hAnsi="Arial" w:cs="Arial"/>
-          <w:b/>
-          <w:sz w:val="24"/>
-          <w:szCs w:val="24"/>
-        </w:rPr>
-        <w:t>Requerimiento #5</w:t>
-      </w:r>
-    </w:p>
-    <w:p>
-      <w:pPr>
-        <w:rPr>
-          <w:rFonts w:ascii="Arial" w:hAnsi="Arial" w:cs="Arial"/>
-          <w:sz w:val="24"/>
-          <w:szCs w:val="24"/>
-        </w:rPr>
-      </w:pPr>
-      <w:r>
-        <w:rPr>
-          <w:rFonts w:ascii="Arial" w:hAnsi="Arial" w:cs="Arial"/>
-          <w:b/>
-          <w:sz w:val="24"/>
-          <w:szCs w:val="24"/>
-        </w:rPr>
-        <w:t>Función</w:t>
-      </w:r>
-      <w:r>
-        <w:rPr>
-          <w:rFonts w:ascii="Arial" w:hAnsi="Arial" w:cs="Arial"/>
-          <w:sz w:val="24"/>
-          <w:szCs w:val="24"/>
-        </w:rPr>
-        <w:t>: Consultar tutorial.</w:t>
-      </w:r>
-    </w:p>
-    <w:p>
-      <w:pPr>
-        <w:rPr>
-          <w:rFonts w:ascii="Arial" w:hAnsi="Arial" w:cs="Arial"/>
-          <w:sz w:val="24"/>
-          <w:szCs w:val="24"/>
-        </w:rPr>
-      </w:pPr>
-      <w:r>
-        <w:rPr>
-          <w:rFonts w:ascii="Arial" w:hAnsi="Arial" w:cs="Arial"/>
-          <w:b/>
-          <w:sz w:val="24"/>
-          <w:szCs w:val="24"/>
-        </w:rPr>
-        <w:t>Descripción</w:t>
-      </w:r>
-      <w:r>
-        <w:rPr>
-          <w:rFonts w:ascii="Arial" w:hAnsi="Arial" w:cs="Arial"/>
-          <w:sz w:val="24"/>
-          <w:szCs w:val="24"/>
-        </w:rPr>
-        <w:t>: Permite al usuario consultar información para la reparación de su equipo móvil.</w:t>
-      </w:r>
-    </w:p>
-    <w:p>
-      <w:pPr>
-        <w:rPr>
-          <w:rFonts w:ascii="Arial" w:hAnsi="Arial" w:cs="Arial"/>
-          <w:sz w:val="24"/>
-          <w:szCs w:val="24"/>
-        </w:rPr>
-      </w:pPr>
-      <w:r>
-        <w:rPr>
-          <w:rFonts w:ascii="Arial" w:hAnsi="Arial" w:cs="Arial"/>
-          <w:b/>
-          <w:sz w:val="24"/>
-          <w:szCs w:val="24"/>
-        </w:rPr>
-        <w:t>Entradas</w:t>
-      </w:r>
-      <w:r>
-        <w:rPr>
-          <w:rFonts w:ascii="Arial" w:hAnsi="Arial" w:cs="Arial"/>
-          <w:sz w:val="24"/>
-          <w:szCs w:val="24"/>
-        </w:rPr>
-        <w:t>: Marca del equipo, modelo del equipo, problema a arreglar.</w:t>
-      </w:r>
-    </w:p>
-    <w:p>
-      <w:pPr>
-        <w:rPr>
-          <w:rFonts w:ascii="Arial" w:hAnsi="Arial" w:cs="Arial"/>
-          <w:sz w:val="24"/>
-          <w:szCs w:val="24"/>
-        </w:rPr>
-      </w:pPr>
-      <w:r>
-        <w:rPr>
-          <w:rFonts w:ascii="Arial" w:hAnsi="Arial" w:cs="Arial"/>
-          <w:b/>
-          <w:sz w:val="24"/>
-          <w:szCs w:val="24"/>
-        </w:rPr>
-        <w:t>Salidas</w:t>
-      </w:r>
-      <w:r>
-        <w:rPr>
-          <w:rFonts w:ascii="Arial" w:hAnsi="Arial" w:cs="Arial"/>
-          <w:sz w:val="24"/>
-          <w:szCs w:val="24"/>
-        </w:rPr>
-        <w:t>: Nombre, video y pasos del tutorial.</w:t>
-      </w:r>
-    </w:p>
-    <w:p>
-      <w:pPr>
-        <w:rPr>
-          <w:rFonts w:ascii="Arial" w:hAnsi="Arial" w:cs="Arial"/>
-          <w:sz w:val="24"/>
-          <w:szCs w:val="24"/>
-        </w:rPr>
-      </w:pPr>
-      <w:r>
-        <w:rPr>
-          <w:rFonts w:ascii="Arial" w:hAnsi="Arial" w:cs="Arial"/>
-          <w:b/>
-          <w:sz w:val="24"/>
-          <w:szCs w:val="24"/>
-        </w:rPr>
-        <w:t>Precondiciones</w:t>
-      </w:r>
-      <w:r>
-        <w:rPr>
-          <w:rFonts w:ascii="Arial" w:hAnsi="Arial" w:cs="Arial"/>
-          <w:sz w:val="24"/>
-          <w:szCs w:val="24"/>
-        </w:rPr>
-        <w:t>: Tener tutoriales registrados en el servidor.</w:t>
-      </w:r>
-    </w:p>
-    <w:p>
-      <w:pPr>
-        <w:rPr>
-          <w:rFonts w:ascii="Arial" w:hAnsi="Arial" w:cs="Arial"/>
-          <w:sz w:val="24"/>
-          <w:szCs w:val="24"/>
-        </w:rPr>
-      </w:pPr>
-      <w:proofErr w:type="spellStart"/>
-      <w:r>
-        <w:rPr>
-          <w:rFonts w:ascii="Arial" w:hAnsi="Arial" w:cs="Arial"/>
-          <w:b/>
-          <w:sz w:val="24"/>
-          <w:szCs w:val="24"/>
-        </w:rPr>
-        <w:t>Poscondiciones</w:t>
-      </w:r>
-      <w:proofErr w:type="spellEnd"/>
-      <w:r>
-        <w:rPr>
-          <w:rFonts w:ascii="Arial" w:hAnsi="Arial" w:cs="Arial"/>
-          <w:sz w:val="24"/>
-          <w:szCs w:val="24"/>
-        </w:rPr>
-        <w:t>: El usuario obtiene información para arreglar su equipo.</w:t>
-      </w:r>
-    </w:p>
-    <w:p>
-      <w:pPr>
-        <w:rPr>
-          <w:rFonts w:ascii="Arial" w:hAnsi="Arial" w:cs="Arial"/>
-          <w:sz w:val="24"/>
-          <w:szCs w:val="24"/>
-        </w:rPr>
-      </w:pPr>
-      <w:r>
-        <w:rPr>
-          <w:rFonts w:ascii="Arial" w:hAnsi="Arial" w:cs="Arial"/>
-          <w:b/>
-          <w:sz w:val="24"/>
-          <w:szCs w:val="24"/>
-        </w:rPr>
-        <w:t>Efectos colaterales:</w:t>
-      </w:r>
-      <w:r>
-        <w:rPr>
-          <w:rFonts w:ascii="Arial" w:hAnsi="Arial" w:cs="Arial"/>
-          <w:sz w:val="24"/>
-          <w:szCs w:val="24"/>
-        </w:rPr>
-        <w:t xml:space="preserve"> Ninguno.</w:t>
-      </w:r>
-    </w:p>
-    <w:p>
-      <w:pPr>
-        <w:rPr>
-          <w:rFonts w:ascii="Arial" w:hAnsi="Arial" w:cs="Arial"/>
-          <w:sz w:val="24"/>
-          <w:szCs w:val="24"/>
-        </w:rPr>
-      </w:pPr>
-    </w:p>
-    <w:p>
-      <w:pPr>
-        <w:rPr>
-          <w:rFonts w:ascii="Arial" w:hAnsi="Arial" w:cs="Arial"/>
-          <w:sz w:val="24"/>
-          <w:szCs w:val="24"/>
-        </w:rPr>
-      </w:pPr>
-    </w:p>
-    <w:p>
-      <w:pPr>
-        <w:rPr>
-          <w:rFonts w:ascii="Arial" w:hAnsi="Arial" w:cs="Arial"/>
-          <w:sz w:val="24"/>
-          <w:szCs w:val="24"/>
-        </w:rPr>
-      </w:pPr>
-    </w:p>
-    <w:p>
-      <w:pPr>
-        <w:rPr>
-          <w:rFonts w:ascii="Arial" w:hAnsi="Arial" w:cs="Arial"/>
-          <w:sz w:val="24"/>
-          <w:szCs w:val="24"/>
-        </w:rPr>
-      </w:pPr>
-    </w:p>
-    <w:p>
-      <w:pPr>
-        <w:rPr>
-          <w:rFonts w:ascii="Arial" w:hAnsi="Arial" w:cs="Arial"/>
-          <w:sz w:val="24"/>
-          <w:szCs w:val="24"/>
-        </w:rPr>
-      </w:pPr>
-    </w:p>
-    <w:p>
-      <w:pPr>
-        <w:rPr>
-          <w:rFonts w:ascii="Arial" w:hAnsi="Arial" w:cs="Arial"/>
-          <w:sz w:val="24"/>
-          <w:szCs w:val="24"/>
-        </w:rPr>
-      </w:pPr>
     </w:p>
     <w:tbl>
       <w:tblPr>
@@ -2319,6 +2337,7 @@
           </w:tcPr>
           <w:p>
             <w:pPr>
+              <w:spacing w:line="240" w:lineRule="auto"/>
               <w:jc w:val="center"/>
               <w:rPr>
                 <w:rFonts w:ascii="Arial" w:hAnsi="Arial" w:cs="Arial"/>
@@ -2332,7 +2351,6 @@
                 <w:sz w:val="24"/>
                 <w:szCs w:val="24"/>
               </w:rPr>
-              <w:lastRenderedPageBreak/>
               <w:t>Requerimientos Funcionales</w:t>
             </w:r>
           </w:p>
@@ -2340,7 +2358,7 @@
       </w:tr>
       <w:tr>
         <w:trPr>
-          <w:trHeight w:val="4935"/>
+          <w:trHeight w:val="4243"/>
         </w:trPr>
         <w:tc>
           <w:tcPr>
@@ -2349,6 +2367,7 @@
           </w:tcPr>
           <w:p>
             <w:pPr>
+              <w:spacing w:line="240" w:lineRule="auto"/>
               <w:rPr>
                 <w:rFonts w:ascii="Arial" w:hAnsi="Arial" w:cs="Arial"/>
                 <w:sz w:val="24"/>
@@ -2366,6 +2385,7 @@
           </w:p>
           <w:p>
             <w:pPr>
+              <w:spacing w:line="240" w:lineRule="auto"/>
               <w:rPr>
                 <w:rFonts w:ascii="Arial" w:hAnsi="Arial" w:cs="Arial"/>
                 <w:sz w:val="24"/>
@@ -2401,6 +2421,7 @@
           </w:p>
           <w:p>
             <w:pPr>
+              <w:spacing w:line="240" w:lineRule="auto"/>
               <w:rPr>
                 <w:rFonts w:ascii="Arial" w:hAnsi="Arial" w:cs="Arial"/>
                 <w:sz w:val="24"/>
@@ -2436,6 +2457,7 @@
           </w:p>
           <w:p>
             <w:pPr>
+              <w:spacing w:line="240" w:lineRule="auto"/>
               <w:rPr>
                 <w:rFonts w:ascii="Arial" w:hAnsi="Arial" w:cs="Arial"/>
                 <w:sz w:val="24"/>
@@ -2507,6 +2529,7 @@
           </w:p>
           <w:p>
             <w:pPr>
+              <w:spacing w:line="240" w:lineRule="auto"/>
               <w:rPr>
                 <w:rFonts w:ascii="Arial" w:hAnsi="Arial" w:cs="Arial"/>
                 <w:sz w:val="24"/>
@@ -2542,6 +2565,7 @@
           </w:p>
           <w:p>
             <w:pPr>
+              <w:spacing w:line="240" w:lineRule="auto"/>
               <w:rPr>
                 <w:rFonts w:ascii="Arial" w:hAnsi="Arial" w:cs="Arial"/>
                 <w:sz w:val="24"/>
@@ -2588,6 +2612,7 @@
           </w:tcPr>
           <w:p>
             <w:pPr>
+              <w:spacing w:line="240" w:lineRule="auto"/>
               <w:jc w:val="center"/>
               <w:rPr>
                 <w:rFonts w:ascii="Arial" w:hAnsi="Arial" w:cs="Arial"/>
@@ -2601,6 +2626,7 @@
                 <w:sz w:val="24"/>
                 <w:szCs w:val="24"/>
               </w:rPr>
+              <w:lastRenderedPageBreak/>
               <w:t>Requerimientos No Funcionales</w:t>
             </w:r>
           </w:p>
@@ -2620,6 +2646,7 @@
           </w:tcPr>
           <w:p>
             <w:pPr>
+              <w:spacing w:line="240" w:lineRule="auto"/>
               <w:rPr>
                 <w:rFonts w:ascii="Arial" w:hAnsi="Arial" w:cs="Arial"/>
                 <w:sz w:val="24"/>
@@ -2673,6 +2700,7 @@
           </w:p>
           <w:p>
             <w:pPr>
+              <w:spacing w:line="240" w:lineRule="auto"/>
               <w:rPr>
                 <w:rFonts w:ascii="Arial" w:hAnsi="Arial" w:cs="Arial"/>
                 <w:sz w:val="24"/>
@@ -2708,6 +2736,7 @@
           </w:p>
           <w:p>
             <w:pPr>
+              <w:spacing w:line="240" w:lineRule="auto"/>
               <w:rPr>
                 <w:rFonts w:ascii="Arial" w:hAnsi="Arial" w:cs="Arial"/>
                 <w:sz w:val="24"/>
@@ -2725,6 +2754,7 @@
           </w:p>
           <w:p>
             <w:pPr>
+              <w:spacing w:line="240" w:lineRule="auto"/>
               <w:rPr>
                 <w:rFonts w:ascii="Arial" w:hAnsi="Arial" w:cs="Arial"/>
                 <w:sz w:val="24"/>
@@ -2742,6 +2772,7 @@
           </w:p>
           <w:p>
             <w:pPr>
+              <w:spacing w:line="240" w:lineRule="auto"/>
               <w:rPr>
                 <w:rFonts w:ascii="Arial" w:hAnsi="Arial" w:cs="Arial"/>
                 <w:sz w:val="24"/>
@@ -2759,6 +2790,7 @@
           </w:p>
           <w:p>
             <w:pPr>
+              <w:spacing w:line="240" w:lineRule="auto"/>
               <w:rPr>
                 <w:rFonts w:ascii="Arial" w:hAnsi="Arial" w:cs="Arial"/>
                 <w:sz w:val="24"/>
@@ -2771,282 +2803,148 @@
     </w:tbl>
     <w:p>
       <w:pPr>
-        <w:rPr>
-          <w:rFonts w:ascii="Arial" w:hAnsi="Arial" w:cs="Arial"/>
-          <w:sz w:val="24"/>
-          <w:szCs w:val="24"/>
-        </w:rPr>
-      </w:pPr>
-    </w:p>
-    <w:p>
-      <w:pPr>
-        <w:rPr>
-          <w:rFonts w:ascii="Arial" w:hAnsi="Arial" w:cs="Arial"/>
-          <w:sz w:val="24"/>
-          <w:szCs w:val="24"/>
-        </w:rPr>
-      </w:pPr>
-    </w:p>
-    <w:p>
-      <w:pPr>
-        <w:rPr>
-          <w:rFonts w:ascii="Arial" w:hAnsi="Arial" w:cs="Arial"/>
-          <w:sz w:val="24"/>
-          <w:szCs w:val="24"/>
-        </w:rPr>
-      </w:pPr>
-    </w:p>
-    <w:p>
-      <w:pPr>
-        <w:rPr>
-          <w:rFonts w:ascii="Arial" w:hAnsi="Arial" w:cs="Arial"/>
-          <w:sz w:val="24"/>
-          <w:szCs w:val="24"/>
-        </w:rPr>
-      </w:pPr>
-    </w:p>
-    <w:p>
-      <w:pPr>
-        <w:rPr>
-          <w:rFonts w:ascii="Arial" w:hAnsi="Arial" w:cs="Arial"/>
-          <w:sz w:val="24"/>
-          <w:szCs w:val="24"/>
-        </w:rPr>
-      </w:pPr>
-    </w:p>
-    <w:p>
-      <w:pPr>
-        <w:rPr>
-          <w:rFonts w:ascii="Arial" w:hAnsi="Arial" w:cs="Arial"/>
-          <w:sz w:val="24"/>
-          <w:szCs w:val="24"/>
-        </w:rPr>
-      </w:pPr>
-    </w:p>
-    <w:p>
-      <w:pPr>
-        <w:rPr>
-          <w:rFonts w:ascii="Arial" w:hAnsi="Arial" w:cs="Arial"/>
-          <w:sz w:val="24"/>
-          <w:szCs w:val="24"/>
-        </w:rPr>
-      </w:pPr>
-    </w:p>
-    <w:p>
-      <w:pPr>
-        <w:rPr>
-          <w:rFonts w:ascii="Arial" w:hAnsi="Arial" w:cs="Arial"/>
-          <w:sz w:val="24"/>
-          <w:szCs w:val="24"/>
-        </w:rPr>
-      </w:pPr>
-    </w:p>
-    <w:p>
-      <w:pPr>
-        <w:rPr>
-          <w:rFonts w:ascii="Arial" w:hAnsi="Arial" w:cs="Arial"/>
-          <w:sz w:val="24"/>
-          <w:szCs w:val="24"/>
-        </w:rPr>
-      </w:pPr>
-    </w:p>
-    <w:p>
-      <w:pPr>
-        <w:rPr>
-          <w:rFonts w:ascii="Arial" w:hAnsi="Arial" w:cs="Arial"/>
-          <w:sz w:val="24"/>
-          <w:szCs w:val="24"/>
-        </w:rPr>
-      </w:pPr>
-    </w:p>
-    <w:p>
-      <w:pPr>
-        <w:rPr>
-          <w:rFonts w:ascii="Arial" w:hAnsi="Arial" w:cs="Arial"/>
-          <w:sz w:val="24"/>
-          <w:szCs w:val="24"/>
-        </w:rPr>
-      </w:pPr>
-    </w:p>
-    <w:p>
-      <w:pPr>
-        <w:rPr>
-          <w:rFonts w:ascii="Arial" w:hAnsi="Arial" w:cs="Arial"/>
-          <w:sz w:val="24"/>
-          <w:szCs w:val="24"/>
-        </w:rPr>
-      </w:pPr>
-    </w:p>
-    <w:p>
-      <w:pPr>
-        <w:rPr>
-          <w:rFonts w:ascii="Arial" w:hAnsi="Arial" w:cs="Arial"/>
-          <w:sz w:val="24"/>
-          <w:szCs w:val="24"/>
-        </w:rPr>
-      </w:pPr>
-    </w:p>
-    <w:p>
-      <w:pPr>
-        <w:rPr>
-          <w:rFonts w:ascii="Arial" w:hAnsi="Arial" w:cs="Arial"/>
-          <w:sz w:val="24"/>
-          <w:szCs w:val="24"/>
-        </w:rPr>
-      </w:pPr>
-    </w:p>
-    <w:p>
-      <w:pPr>
-        <w:rPr>
-          <w:rFonts w:ascii="Arial" w:hAnsi="Arial" w:cs="Arial"/>
-          <w:sz w:val="24"/>
-          <w:szCs w:val="24"/>
-        </w:rPr>
-      </w:pPr>
-    </w:p>
-    <w:p>
-      <w:pPr>
-        <w:rPr>
-          <w:rFonts w:ascii="Arial" w:hAnsi="Arial" w:cs="Arial"/>
-          <w:sz w:val="24"/>
-          <w:szCs w:val="24"/>
-        </w:rPr>
-      </w:pPr>
-    </w:p>
-    <w:p>
-      <w:pPr>
-        <w:rPr>
-          <w:rFonts w:ascii="Arial" w:hAnsi="Arial" w:cs="Arial"/>
-          <w:sz w:val="24"/>
-          <w:szCs w:val="24"/>
-        </w:rPr>
-      </w:pPr>
-    </w:p>
-    <w:p>
-      <w:pPr>
-        <w:rPr>
-          <w:rFonts w:ascii="Arial" w:hAnsi="Arial" w:cs="Arial"/>
-          <w:sz w:val="24"/>
-          <w:szCs w:val="24"/>
-        </w:rPr>
-      </w:pPr>
-    </w:p>
-    <w:p>
-      <w:pPr>
-        <w:rPr>
-          <w:rFonts w:ascii="Arial" w:hAnsi="Arial" w:cs="Arial"/>
-          <w:sz w:val="24"/>
-          <w:szCs w:val="24"/>
-        </w:rPr>
-      </w:pPr>
-    </w:p>
-    <w:p>
-      <w:pPr>
-        <w:rPr>
-          <w:rFonts w:ascii="Arial" w:hAnsi="Arial" w:cs="Arial"/>
-          <w:sz w:val="24"/>
-          <w:szCs w:val="24"/>
-        </w:rPr>
-      </w:pPr>
-    </w:p>
-    <w:p>
-      <w:pPr>
-        <w:rPr>
-          <w:rFonts w:ascii="Arial" w:hAnsi="Arial" w:cs="Arial"/>
-          <w:sz w:val="24"/>
-          <w:szCs w:val="24"/>
-        </w:rPr>
-      </w:pPr>
-    </w:p>
-    <w:p>
-      <w:pPr>
-        <w:rPr>
-          <w:rFonts w:ascii="Arial" w:hAnsi="Arial" w:cs="Arial"/>
-          <w:sz w:val="24"/>
-          <w:szCs w:val="24"/>
-        </w:rPr>
-      </w:pPr>
-    </w:p>
-    <w:p>
-      <w:pPr>
-        <w:rPr>
-          <w:rFonts w:ascii="Arial" w:hAnsi="Arial" w:cs="Arial"/>
-          <w:sz w:val="24"/>
-          <w:szCs w:val="24"/>
-        </w:rPr>
-      </w:pPr>
-    </w:p>
-    <w:p>
-      <w:pPr>
-        <w:rPr>
-          <w:rFonts w:ascii="Arial" w:hAnsi="Arial" w:cs="Arial"/>
-          <w:sz w:val="24"/>
-          <w:szCs w:val="24"/>
-        </w:rPr>
-      </w:pPr>
-    </w:p>
-    <w:p>
-      <w:pPr>
-        <w:rPr>
-          <w:rFonts w:ascii="Arial" w:hAnsi="Arial" w:cs="Arial"/>
-          <w:b/>
-          <w:sz w:val="24"/>
-          <w:szCs w:val="24"/>
-        </w:rPr>
-      </w:pPr>
-    </w:p>
-    <w:p>
-      <w:pPr>
-        <w:rPr>
-          <w:rFonts w:ascii="Arial" w:hAnsi="Arial" w:cs="Arial"/>
-          <w:b/>
-          <w:sz w:val="24"/>
-          <w:szCs w:val="24"/>
-        </w:rPr>
-      </w:pPr>
-    </w:p>
-    <w:p>
-      <w:pPr>
-        <w:rPr>
-          <w:rFonts w:ascii="Arial" w:hAnsi="Arial" w:cs="Arial"/>
-          <w:b/>
-          <w:sz w:val="24"/>
-          <w:szCs w:val="24"/>
-        </w:rPr>
-      </w:pPr>
-    </w:p>
-    <w:p>
-      <w:pPr>
-        <w:rPr>
-          <w:rFonts w:ascii="Arial" w:hAnsi="Arial" w:cs="Arial"/>
-          <w:b/>
-          <w:sz w:val="24"/>
-          <w:szCs w:val="24"/>
-        </w:rPr>
-      </w:pPr>
-    </w:p>
-    <w:p>
-      <w:pPr>
-        <w:rPr>
-          <w:rFonts w:ascii="Arial" w:hAnsi="Arial" w:cs="Arial"/>
-          <w:b/>
-          <w:sz w:val="24"/>
-          <w:szCs w:val="24"/>
-        </w:rPr>
-      </w:pPr>
-      <w:r>
-        <w:rPr>
-          <w:rFonts w:ascii="Arial" w:hAnsi="Arial" w:cs="Arial"/>
-          <w:b/>
-          <w:sz w:val="24"/>
-          <w:szCs w:val="24"/>
-        </w:rPr>
-        <w:lastRenderedPageBreak/>
+        <w:spacing w:line="240" w:lineRule="auto"/>
+        <w:rPr>
+          <w:rFonts w:ascii="Arial" w:hAnsi="Arial" w:cs="Arial"/>
+          <w:sz w:val="24"/>
+          <w:szCs w:val="24"/>
+        </w:rPr>
+      </w:pPr>
+    </w:p>
+    <w:p>
+      <w:pPr>
+        <w:spacing w:line="240" w:lineRule="auto"/>
+        <w:rPr>
+          <w:rFonts w:ascii="Arial" w:hAnsi="Arial" w:cs="Arial"/>
+          <w:sz w:val="24"/>
+          <w:szCs w:val="24"/>
+        </w:rPr>
+      </w:pPr>
+    </w:p>
+    <w:p>
+      <w:pPr>
+        <w:spacing w:line="240" w:lineRule="auto"/>
+        <w:rPr>
+          <w:rFonts w:ascii="Arial" w:hAnsi="Arial" w:cs="Arial"/>
+          <w:sz w:val="24"/>
+          <w:szCs w:val="24"/>
+        </w:rPr>
+      </w:pPr>
+    </w:p>
+    <w:p>
+      <w:pPr>
+        <w:spacing w:line="240" w:lineRule="auto"/>
+        <w:rPr>
+          <w:rFonts w:ascii="Arial" w:hAnsi="Arial" w:cs="Arial"/>
+          <w:sz w:val="24"/>
+          <w:szCs w:val="24"/>
+        </w:rPr>
+      </w:pPr>
+    </w:p>
+    <w:p>
+      <w:pPr>
+        <w:spacing w:line="240" w:lineRule="auto"/>
+        <w:rPr>
+          <w:rFonts w:ascii="Arial" w:hAnsi="Arial" w:cs="Arial"/>
+          <w:sz w:val="24"/>
+          <w:szCs w:val="24"/>
+        </w:rPr>
+      </w:pPr>
+    </w:p>
+    <w:p>
+      <w:pPr>
+        <w:spacing w:line="240" w:lineRule="auto"/>
+        <w:rPr>
+          <w:rFonts w:ascii="Arial" w:hAnsi="Arial" w:cs="Arial"/>
+          <w:sz w:val="24"/>
+          <w:szCs w:val="24"/>
+        </w:rPr>
+      </w:pPr>
+    </w:p>
+    <w:p>
+      <w:pPr>
+        <w:spacing w:line="240" w:lineRule="auto"/>
+        <w:rPr>
+          <w:rFonts w:ascii="Arial" w:hAnsi="Arial" w:cs="Arial"/>
+          <w:sz w:val="24"/>
+          <w:szCs w:val="24"/>
+        </w:rPr>
+      </w:pPr>
+    </w:p>
+    <w:p>
+      <w:pPr>
+        <w:spacing w:line="240" w:lineRule="auto"/>
+        <w:rPr>
+          <w:rFonts w:ascii="Arial" w:hAnsi="Arial" w:cs="Arial"/>
+          <w:sz w:val="24"/>
+          <w:szCs w:val="24"/>
+        </w:rPr>
+      </w:pPr>
+    </w:p>
+    <w:p>
+      <w:pPr>
+        <w:spacing w:line="240" w:lineRule="auto"/>
+        <w:rPr>
+          <w:rFonts w:ascii="Arial" w:hAnsi="Arial" w:cs="Arial"/>
+          <w:sz w:val="24"/>
+          <w:szCs w:val="24"/>
+        </w:rPr>
+      </w:pPr>
+    </w:p>
+    <w:p>
+      <w:pPr>
+        <w:spacing w:line="240" w:lineRule="auto"/>
+        <w:rPr>
+          <w:rFonts w:ascii="Arial" w:hAnsi="Arial" w:cs="Arial"/>
+          <w:sz w:val="24"/>
+          <w:szCs w:val="24"/>
+        </w:rPr>
+      </w:pPr>
+    </w:p>
+    <w:p>
+      <w:pPr>
+        <w:spacing w:line="240" w:lineRule="auto"/>
+        <w:rPr>
+          <w:rFonts w:ascii="Arial" w:hAnsi="Arial" w:cs="Arial"/>
+          <w:sz w:val="24"/>
+          <w:szCs w:val="24"/>
+        </w:rPr>
+      </w:pPr>
+    </w:p>
+    <w:p>
+      <w:pPr>
+        <w:spacing w:line="240" w:lineRule="auto"/>
+        <w:rPr>
+          <w:rFonts w:ascii="Arial" w:hAnsi="Arial" w:cs="Arial"/>
+          <w:b/>
+          <w:sz w:val="24"/>
+          <w:szCs w:val="24"/>
+        </w:rPr>
+      </w:pPr>
+    </w:p>
+    <w:p>
+      <w:pPr>
+        <w:spacing w:line="240" w:lineRule="auto"/>
+        <w:rPr>
+          <w:rFonts w:ascii="Arial" w:hAnsi="Arial" w:cs="Arial"/>
+          <w:b/>
+          <w:sz w:val="24"/>
+          <w:szCs w:val="24"/>
+        </w:rPr>
+      </w:pPr>
+      <w:r>
+        <w:rPr>
+          <w:rFonts w:ascii="Arial" w:hAnsi="Arial" w:cs="Arial"/>
+          <w:b/>
+          <w:sz w:val="24"/>
+          <w:szCs w:val="24"/>
+        </w:rPr>
         <w:t>3.1 Visión</w:t>
       </w:r>
     </w:p>
     <w:p>
       <w:pPr>
+        <w:spacing w:line="240" w:lineRule="auto"/>
         <w:jc w:val="both"/>
         <w:rPr>
           <w:rStyle w:val="5yl5"/>
@@ -3107,6 +3005,7 @@
     </w:p>
     <w:p>
       <w:pPr>
+        <w:spacing w:line="240" w:lineRule="auto"/>
         <w:rPr>
           <w:rStyle w:val="5yl5"/>
           <w:rFonts w:ascii="Arial" w:hAnsi="Arial" w:cs="Arial"/>
@@ -3117,6 +3016,7 @@
     </w:p>
     <w:p>
       <w:pPr>
+        <w:spacing w:line="240" w:lineRule="auto"/>
         <w:rPr>
           <w:rStyle w:val="5yl5"/>
           <w:rFonts w:ascii="Arial" w:hAnsi="Arial" w:cs="Arial"/>
@@ -3148,6 +3048,7 @@
     </w:p>
     <w:p>
       <w:pPr>
+        <w:spacing w:line="240" w:lineRule="auto"/>
         <w:rPr>
           <w:rStyle w:val="5yl5"/>
           <w:rFonts w:ascii="Arial" w:hAnsi="Arial" w:cs="Arial"/>
@@ -3158,6 +3059,7 @@
     </w:p>
     <w:p>
       <w:pPr>
+        <w:spacing w:line="240" w:lineRule="auto"/>
         <w:rPr>
           <w:rStyle w:val="5yl5"/>
           <w:rFonts w:ascii="Arial" w:hAnsi="Arial" w:cs="Arial"/>
@@ -3168,6 +3070,7 @@
     </w:p>
     <w:p>
       <w:pPr>
+        <w:spacing w:line="240" w:lineRule="auto"/>
         <w:rPr>
           <w:rStyle w:val="5yl5"/>
           <w:rFonts w:ascii="Arial" w:hAnsi="Arial" w:cs="Arial"/>
@@ -3210,6 +3113,7 @@
     <w:p>
       <w:pPr>
         <w:keepNext/>
+        <w:spacing w:line="240" w:lineRule="auto"/>
         <w:outlineLvl w:val="1"/>
         <w:rPr>
           <w:rFonts w:ascii="Arial" w:hAnsi="Arial" w:cs="Arial"/>
@@ -3236,6 +3140,7 @@
     </w:p>
     <w:p>
       <w:pPr>
+        <w:spacing w:line="240" w:lineRule="auto"/>
         <w:jc w:val="both"/>
         <w:rPr>
           <w:rFonts w:ascii="Arial" w:hAnsi="Arial" w:cs="Arial"/>
@@ -3274,6 +3179,7 @@
           </w:tcPr>
           <w:p>
             <w:pPr>
+              <w:spacing w:line="240" w:lineRule="auto"/>
               <w:jc w:val="center"/>
               <w:rPr>
                 <w:rFonts w:ascii="Arial" w:hAnsi="Arial" w:cs="Arial"/>
@@ -3307,7 +3213,7 @@
           </w:tcPr>
           <w:p>
             <w:pPr>
-              <w:spacing w:before="40" w:after="40"/>
+              <w:spacing w:before="40" w:after="40" w:line="240" w:lineRule="auto"/>
               <w:jc w:val="both"/>
               <w:rPr>
                 <w:rFonts w:ascii="Arial" w:hAnsi="Arial" w:cs="Arial"/>
@@ -3350,6 +3256,7 @@
     </w:tbl>
     <w:p>
       <w:pPr>
+        <w:spacing w:line="240" w:lineRule="auto"/>
         <w:jc w:val="both"/>
         <w:rPr>
           <w:rFonts w:ascii="Arial" w:hAnsi="Arial" w:cs="Arial"/>
@@ -3387,6 +3294,7 @@
           </w:tcPr>
           <w:p>
             <w:pPr>
+              <w:spacing w:line="240" w:lineRule="auto"/>
               <w:jc w:val="center"/>
               <w:rPr>
                 <w:rFonts w:ascii="Arial" w:hAnsi="Arial" w:cs="Arial"/>
@@ -3471,6 +3379,7 @@
     </w:tbl>
     <w:p>
       <w:pPr>
+        <w:spacing w:line="240" w:lineRule="auto"/>
         <w:jc w:val="both"/>
         <w:rPr>
           <w:rFonts w:ascii="Arial" w:hAnsi="Arial" w:cs="Arial"/>
@@ -3508,6 +3417,7 @@
           </w:tcPr>
           <w:p>
             <w:pPr>
+              <w:spacing w:line="240" w:lineRule="auto"/>
               <w:jc w:val="center"/>
               <w:rPr>
                 <w:rFonts w:ascii="Arial" w:hAnsi="Arial" w:cs="Arial"/>
@@ -3529,6 +3439,7 @@
                 <w:szCs w:val="24"/>
                 <w:lang w:val="es-ES_tradnl"/>
               </w:rPr>
+              <w:lastRenderedPageBreak/>
               <w:t>Precondiciones</w:t>
             </w:r>
           </w:p>
@@ -3592,6 +3503,7 @@
     </w:tbl>
     <w:p>
       <w:pPr>
+        <w:spacing w:line="240" w:lineRule="auto"/>
         <w:jc w:val="both"/>
         <w:rPr>
           <w:rFonts w:ascii="Arial" w:hAnsi="Arial" w:cs="Arial"/>
@@ -3629,6 +3541,7 @@
           </w:tcPr>
           <w:p>
             <w:pPr>
+              <w:spacing w:line="240" w:lineRule="auto"/>
               <w:jc w:val="center"/>
               <w:rPr>
                 <w:rFonts w:ascii="Arial" w:hAnsi="Arial" w:cs="Arial"/>
@@ -3696,6 +3609,7 @@
     </w:tbl>
     <w:p>
       <w:pPr>
+        <w:spacing w:line="240" w:lineRule="auto"/>
         <w:jc w:val="both"/>
         <w:rPr>
           <w:rFonts w:ascii="Arial" w:hAnsi="Arial" w:cs="Arial"/>
@@ -3736,6 +3650,7 @@
           </w:tcPr>
           <w:p>
             <w:pPr>
+              <w:spacing w:line="240" w:lineRule="auto"/>
               <w:jc w:val="center"/>
               <w:rPr>
                 <w:rFonts w:ascii="Arial" w:hAnsi="Arial" w:cs="Arial"/>
@@ -3770,7 +3685,7 @@
           </w:tcPr>
           <w:p>
             <w:pPr>
-              <w:spacing w:before="20" w:after="20"/>
+              <w:spacing w:before="20" w:after="20" w:line="240" w:lineRule="auto"/>
               <w:rPr>
                 <w:rFonts w:ascii="Arial" w:hAnsi="Arial" w:cs="Arial"/>
                 <w:snapToGrid w:val="0"/>
@@ -3833,7 +3748,7 @@
           </w:tcPr>
           <w:p>
             <w:pPr>
-              <w:spacing w:before="20" w:after="20"/>
+              <w:spacing w:before="20" w:after="20" w:line="240" w:lineRule="auto"/>
               <w:rPr>
                 <w:rFonts w:ascii="Arial" w:hAnsi="Arial" w:cs="Arial"/>
                 <w:snapToGrid w:val="0"/>
@@ -3876,7 +3791,7 @@
           </w:p>
           <w:p>
             <w:pPr>
-              <w:spacing w:before="20" w:after="20"/>
+              <w:spacing w:before="20" w:after="20" w:line="240" w:lineRule="auto"/>
               <w:rPr>
                 <w:rFonts w:ascii="Arial" w:hAnsi="Arial" w:cs="Arial"/>
                 <w:snapToGrid w:val="0"/>
@@ -3919,7 +3834,7 @@
           </w:p>
           <w:p>
             <w:pPr>
-              <w:spacing w:before="20" w:after="20"/>
+              <w:spacing w:before="20" w:after="20" w:line="240" w:lineRule="auto"/>
               <w:rPr>
                 <w:rFonts w:ascii="Arial" w:hAnsi="Arial" w:cs="Arial"/>
                 <w:snapToGrid w:val="0"/>
@@ -3962,7 +3877,7 @@
           </w:p>
           <w:p>
             <w:pPr>
-              <w:spacing w:before="20" w:after="20"/>
+              <w:spacing w:before="20" w:after="20" w:line="240" w:lineRule="auto"/>
               <w:rPr>
                 <w:rFonts w:ascii="Arial" w:hAnsi="Arial" w:cs="Arial"/>
                 <w:snapToGrid w:val="0"/>
@@ -4005,24 +3920,23 @@
           </w:p>
           <w:p>
             <w:pPr>
-              <w:spacing w:before="20" w:after="20"/>
-              <w:rPr>
-                <w:rFonts w:ascii="Arial" w:hAnsi="Arial" w:cs="Arial"/>
-                <w:snapToGrid w:val="0"/>
-                <w:sz w:val="24"/>
-                <w:szCs w:val="24"/>
-                <w:lang w:val="es-ES_tradnl"/>
-              </w:rPr>
-            </w:pPr>
-            <w:r>
-              <w:rPr>
-                <w:rFonts w:ascii="Arial" w:hAnsi="Arial" w:cs="Arial"/>
-                <w:snapToGrid w:val="0"/>
-                <w:sz w:val="24"/>
-                <w:szCs w:val="24"/>
-                <w:lang w:val="es-ES_tradnl"/>
-              </w:rPr>
-              <w:lastRenderedPageBreak/>
+              <w:spacing w:before="20" w:after="20" w:line="240" w:lineRule="auto"/>
+              <w:rPr>
+                <w:rFonts w:ascii="Arial" w:hAnsi="Arial" w:cs="Arial"/>
+                <w:snapToGrid w:val="0"/>
+                <w:sz w:val="24"/>
+                <w:szCs w:val="24"/>
+                <w:lang w:val="es-ES_tradnl"/>
+              </w:rPr>
+            </w:pPr>
+            <w:r>
+              <w:rPr>
+                <w:rFonts w:ascii="Arial" w:hAnsi="Arial" w:cs="Arial"/>
+                <w:snapToGrid w:val="0"/>
+                <w:sz w:val="24"/>
+                <w:szCs w:val="24"/>
+                <w:lang w:val="es-ES_tradnl"/>
+              </w:rPr>
               <w:t xml:space="preserve">6. El </w:t>
             </w:r>
             <w:r>
@@ -4049,7 +3963,7 @@
           </w:p>
           <w:p>
             <w:pPr>
-              <w:spacing w:before="20" w:after="20"/>
+              <w:spacing w:before="20" w:after="20" w:line="240" w:lineRule="auto"/>
               <w:rPr>
                 <w:rFonts w:ascii="Arial" w:hAnsi="Arial" w:cs="Arial"/>
                 <w:snapToGrid w:val="0"/>
@@ -4092,7 +4006,7 @@
           </w:p>
           <w:p>
             <w:pPr>
-              <w:spacing w:before="20" w:after="20"/>
+              <w:spacing w:before="20" w:after="20" w:line="240" w:lineRule="auto"/>
               <w:rPr>
                 <w:rFonts w:ascii="Arial" w:hAnsi="Arial" w:cs="Arial"/>
                 <w:snapToGrid w:val="0"/>
@@ -4135,7 +4049,7 @@
           </w:p>
           <w:p>
             <w:pPr>
-              <w:spacing w:before="20" w:after="20"/>
+              <w:spacing w:before="20" w:after="20" w:line="240" w:lineRule="auto"/>
               <w:rPr>
                 <w:rFonts w:ascii="Arial" w:hAnsi="Arial" w:cs="Arial"/>
                 <w:snapToGrid w:val="0"/>
@@ -4178,7 +4092,7 @@
           </w:p>
           <w:p>
             <w:pPr>
-              <w:spacing w:before="20" w:after="20"/>
+              <w:spacing w:before="20" w:after="20" w:line="240" w:lineRule="auto"/>
               <w:rPr>
                 <w:rFonts w:ascii="Arial" w:hAnsi="Arial" w:cs="Arial"/>
                 <w:snapToGrid w:val="0"/>
@@ -4221,7 +4135,7 @@
           </w:p>
           <w:p>
             <w:pPr>
-              <w:spacing w:before="20" w:after="20"/>
+              <w:spacing w:before="20" w:after="20" w:line="240" w:lineRule="auto"/>
               <w:rPr>
                 <w:rFonts w:ascii="Arial" w:hAnsi="Arial" w:cs="Arial"/>
                 <w:snapToGrid w:val="0"/>
@@ -4264,7 +4178,7 @@
           </w:p>
           <w:p>
             <w:pPr>
-              <w:spacing w:before="20" w:after="20"/>
+              <w:spacing w:before="20" w:after="20" w:line="240" w:lineRule="auto"/>
               <w:rPr>
                 <w:rFonts w:ascii="Arial" w:hAnsi="Arial" w:cs="Arial"/>
                 <w:snapToGrid w:val="0"/>
@@ -4296,7 +4210,7 @@
           </w:tcPr>
           <w:p>
             <w:pPr>
-              <w:spacing w:before="20" w:after="20"/>
+              <w:spacing w:before="20" w:after="20" w:line="240" w:lineRule="auto"/>
               <w:rPr>
                 <w:rFonts w:ascii="Arial" w:hAnsi="Arial" w:cs="Arial"/>
                 <w:snapToGrid w:val="0"/>
@@ -4311,6 +4225,7 @@
     </w:tbl>
     <w:p>
       <w:pPr>
+        <w:spacing w:line="240" w:lineRule="auto"/>
         <w:rPr>
           <w:rFonts w:ascii="Arial" w:hAnsi="Arial" w:cs="Arial"/>
           <w:snapToGrid w:val="0"/>
@@ -4351,6 +4266,7 @@
           </w:tcPr>
           <w:p>
             <w:pPr>
+              <w:spacing w:line="240" w:lineRule="auto"/>
               <w:jc w:val="center"/>
               <w:rPr>
                 <w:rFonts w:ascii="Arial" w:hAnsi="Arial" w:cs="Arial"/>
@@ -4385,7 +4301,7 @@
           </w:tcPr>
           <w:p>
             <w:pPr>
-              <w:spacing w:before="20" w:after="20"/>
+              <w:spacing w:before="20" w:after="20" w:line="240" w:lineRule="auto"/>
               <w:rPr>
                 <w:rFonts w:ascii="Arial" w:hAnsi="Arial" w:cs="Arial"/>
                 <w:snapToGrid w:val="0"/>
@@ -4418,7 +4334,7 @@
           </w:tcPr>
           <w:p>
             <w:pPr>
-              <w:spacing w:before="20" w:after="20"/>
+              <w:spacing w:before="20" w:after="20" w:line="240" w:lineRule="auto"/>
               <w:ind w:left="709"/>
               <w:rPr>
                 <w:rFonts w:ascii="Arial" w:hAnsi="Arial" w:cs="Arial"/>
@@ -4441,7 +4357,7 @@
           </w:p>
           <w:p>
             <w:pPr>
-              <w:spacing w:before="20" w:after="20"/>
+              <w:spacing w:before="20" w:after="20" w:line="240" w:lineRule="auto"/>
               <w:rPr>
                 <w:rFonts w:ascii="Arial" w:hAnsi="Arial" w:cs="Arial"/>
                 <w:snapToGrid w:val="0"/>
@@ -4473,7 +4389,7 @@
           </w:tcPr>
           <w:p>
             <w:pPr>
-              <w:spacing w:before="20" w:after="20"/>
+              <w:spacing w:before="20" w:after="20" w:line="240" w:lineRule="auto"/>
               <w:rPr>
                 <w:rFonts w:ascii="Arial" w:hAnsi="Arial" w:cs="Arial"/>
                 <w:snapToGrid w:val="0"/>
@@ -4495,7 +4411,7 @@
           </w:p>
           <w:p>
             <w:pPr>
-              <w:spacing w:before="20" w:after="20"/>
+              <w:spacing w:before="20" w:after="20" w:line="240" w:lineRule="auto"/>
               <w:rPr>
                 <w:rFonts w:ascii="Arial" w:hAnsi="Arial" w:cs="Arial"/>
                 <w:snapToGrid w:val="0"/>
@@ -4517,7 +4433,7 @@
           </w:p>
           <w:p>
             <w:pPr>
-              <w:spacing w:before="20" w:after="20"/>
+              <w:spacing w:before="20" w:after="20" w:line="240" w:lineRule="auto"/>
               <w:rPr>
                 <w:rFonts w:ascii="Arial" w:hAnsi="Arial" w:cs="Arial"/>
                 <w:snapToGrid w:val="0"/>
@@ -4542,6 +4458,7 @@
     </w:tbl>
     <w:p>
       <w:pPr>
+        <w:spacing w:line="240" w:lineRule="auto"/>
         <w:rPr>
           <w:rFonts w:ascii="Arial" w:hAnsi="Arial" w:cs="Arial"/>
           <w:sz w:val="24"/>
@@ -4552,6 +4469,7 @@
     <w:p>
       <w:pPr>
         <w:keepNext/>
+        <w:spacing w:line="240" w:lineRule="auto"/>
         <w:outlineLvl w:val="1"/>
         <w:rPr>
           <w:rFonts w:ascii="Arial" w:hAnsi="Arial" w:cs="Arial"/>
@@ -4567,6 +4485,7 @@
     <w:p>
       <w:pPr>
         <w:keepNext/>
+        <w:spacing w:line="240" w:lineRule="auto"/>
         <w:outlineLvl w:val="1"/>
         <w:rPr>
           <w:rFonts w:ascii="Arial" w:hAnsi="Arial" w:cs="Arial"/>
@@ -4593,6 +4512,7 @@
     </w:p>
     <w:p>
       <w:pPr>
+        <w:spacing w:line="240" w:lineRule="auto"/>
         <w:jc w:val="both"/>
         <w:rPr>
           <w:rFonts w:ascii="Arial" w:hAnsi="Arial" w:cs="Arial"/>
@@ -4631,6 +4551,7 @@
           </w:tcPr>
           <w:p>
             <w:pPr>
+              <w:spacing w:line="240" w:lineRule="auto"/>
               <w:jc w:val="center"/>
               <w:rPr>
                 <w:rFonts w:ascii="Arial" w:hAnsi="Arial" w:cs="Arial"/>
@@ -4664,7 +4585,7 @@
           </w:tcPr>
           <w:p>
             <w:pPr>
-              <w:spacing w:before="40" w:after="40"/>
+              <w:spacing w:before="40" w:after="40" w:line="240" w:lineRule="auto"/>
               <w:jc w:val="both"/>
               <w:rPr>
                 <w:rFonts w:ascii="Arial" w:hAnsi="Arial" w:cs="Arial"/>
@@ -4688,6 +4609,7 @@
     </w:tbl>
     <w:p>
       <w:pPr>
+        <w:spacing w:line="240" w:lineRule="auto"/>
         <w:jc w:val="both"/>
         <w:rPr>
           <w:rFonts w:ascii="Arial" w:hAnsi="Arial" w:cs="Arial"/>
@@ -4725,6 +4647,7 @@
           </w:tcPr>
           <w:p>
             <w:pPr>
+              <w:spacing w:line="240" w:lineRule="auto"/>
               <w:jc w:val="center"/>
               <w:rPr>
                 <w:rFonts w:ascii="Arial" w:hAnsi="Arial" w:cs="Arial"/>
@@ -4857,6 +4780,7 @@
     </w:tbl>
     <w:p>
       <w:pPr>
+        <w:spacing w:line="240" w:lineRule="auto"/>
         <w:jc w:val="both"/>
         <w:rPr>
           <w:rFonts w:ascii="Arial" w:hAnsi="Arial" w:cs="Arial"/>
@@ -4894,6 +4818,7 @@
           </w:tcPr>
           <w:p>
             <w:pPr>
+              <w:spacing w:line="240" w:lineRule="auto"/>
               <w:jc w:val="center"/>
               <w:rPr>
                 <w:rFonts w:ascii="Arial" w:hAnsi="Arial" w:cs="Arial"/>
@@ -4978,6 +4903,7 @@
     </w:tbl>
     <w:p>
       <w:pPr>
+        <w:spacing w:line="240" w:lineRule="auto"/>
         <w:jc w:val="both"/>
         <w:rPr>
           <w:rFonts w:ascii="Arial" w:hAnsi="Arial" w:cs="Arial"/>
@@ -5015,6 +4941,7 @@
           </w:tcPr>
           <w:p>
             <w:pPr>
+              <w:spacing w:line="240" w:lineRule="auto"/>
               <w:jc w:val="center"/>
               <w:rPr>
                 <w:rFonts w:ascii="Arial" w:hAnsi="Arial" w:cs="Arial"/>
@@ -5037,7 +4964,6 @@
                 <w:szCs w:val="24"/>
                 <w:lang w:val="es-ES_tradnl"/>
               </w:rPr>
-              <w:lastRenderedPageBreak/>
               <w:t>Poscondiciones</w:t>
             </w:r>
             <w:proofErr w:type="spellEnd"/>
@@ -5102,6 +5028,7 @@
     </w:tbl>
     <w:p>
       <w:pPr>
+        <w:spacing w:line="240" w:lineRule="auto"/>
         <w:jc w:val="both"/>
         <w:rPr>
           <w:rFonts w:ascii="Arial" w:hAnsi="Arial" w:cs="Arial"/>
@@ -5142,6 +5069,7 @@
           </w:tcPr>
           <w:p>
             <w:pPr>
+              <w:spacing w:line="240" w:lineRule="auto"/>
               <w:jc w:val="center"/>
               <w:rPr>
                 <w:rFonts w:ascii="Arial" w:hAnsi="Arial" w:cs="Arial"/>
@@ -5176,7 +5104,7 @@
           </w:tcPr>
           <w:p>
             <w:pPr>
-              <w:spacing w:before="20" w:after="20"/>
+              <w:spacing w:before="20" w:after="20" w:line="240" w:lineRule="auto"/>
               <w:rPr>
                 <w:rFonts w:ascii="Arial" w:hAnsi="Arial" w:cs="Arial"/>
                 <w:snapToGrid w:val="0"/>
@@ -5239,7 +5167,7 @@
           </w:tcPr>
           <w:p>
             <w:pPr>
-              <w:spacing w:before="20" w:after="20"/>
+              <w:spacing w:before="20" w:after="20" w:line="240" w:lineRule="auto"/>
               <w:rPr>
                 <w:rFonts w:ascii="Arial" w:hAnsi="Arial" w:cs="Arial"/>
                 <w:snapToGrid w:val="0"/>
@@ -5282,7 +5210,7 @@
           </w:p>
           <w:p>
             <w:pPr>
-              <w:spacing w:before="20" w:after="20"/>
+              <w:spacing w:before="20" w:after="20" w:line="240" w:lineRule="auto"/>
               <w:rPr>
                 <w:rFonts w:ascii="Arial" w:hAnsi="Arial" w:cs="Arial"/>
                 <w:snapToGrid w:val="0"/>
@@ -5346,7 +5274,7 @@
           </w:p>
           <w:p>
             <w:pPr>
-              <w:spacing w:before="20" w:after="20"/>
+              <w:spacing w:before="20" w:after="20" w:line="240" w:lineRule="auto"/>
               <w:rPr>
                 <w:rFonts w:ascii="Arial" w:hAnsi="Arial" w:cs="Arial"/>
                 <w:snapToGrid w:val="0"/>
@@ -5433,7 +5361,7 @@
           </w:p>
           <w:p>
             <w:pPr>
-              <w:spacing w:before="20" w:after="20"/>
+              <w:spacing w:before="20" w:after="20" w:line="240" w:lineRule="auto"/>
               <w:rPr>
                 <w:rFonts w:ascii="Arial" w:hAnsi="Arial" w:cs="Arial"/>
                 <w:snapToGrid w:val="0"/>
@@ -5476,7 +5404,7 @@
           </w:p>
           <w:p>
             <w:pPr>
-              <w:spacing w:before="20" w:after="20"/>
+              <w:spacing w:before="20" w:after="20" w:line="240" w:lineRule="auto"/>
               <w:rPr>
                 <w:rFonts w:ascii="Arial" w:hAnsi="Arial" w:cs="Arial"/>
                 <w:snapToGrid w:val="0"/>
@@ -5519,7 +5447,7 @@
           </w:p>
           <w:p>
             <w:pPr>
-              <w:spacing w:before="20" w:after="20"/>
+              <w:spacing w:before="20" w:after="20" w:line="240" w:lineRule="auto"/>
               <w:rPr>
                 <w:rFonts w:ascii="Arial" w:hAnsi="Arial" w:cs="Arial"/>
                 <w:snapToGrid w:val="0"/>
@@ -5551,7 +5479,7 @@
           </w:tcPr>
           <w:p>
             <w:pPr>
-              <w:spacing w:before="20" w:after="20"/>
+              <w:spacing w:before="20" w:after="20" w:line="240" w:lineRule="auto"/>
               <w:rPr>
                 <w:rFonts w:ascii="Arial" w:hAnsi="Arial" w:cs="Arial"/>
                 <w:snapToGrid w:val="0"/>
@@ -5566,6 +5494,7 @@
     </w:tbl>
     <w:p>
       <w:pPr>
+        <w:spacing w:line="240" w:lineRule="auto"/>
         <w:rPr>
           <w:rFonts w:ascii="Arial" w:hAnsi="Arial" w:cs="Arial"/>
           <w:snapToGrid w:val="0"/>
@@ -5606,6 +5535,7 @@
           </w:tcPr>
           <w:p>
             <w:pPr>
+              <w:spacing w:line="240" w:lineRule="auto"/>
               <w:jc w:val="center"/>
               <w:rPr>
                 <w:rFonts w:ascii="Arial" w:hAnsi="Arial" w:cs="Arial"/>
@@ -5640,7 +5570,7 @@
           </w:tcPr>
           <w:p>
             <w:pPr>
-              <w:spacing w:before="20" w:after="20"/>
+              <w:spacing w:before="20" w:after="20" w:line="240" w:lineRule="auto"/>
               <w:rPr>
                 <w:rFonts w:ascii="Arial" w:hAnsi="Arial" w:cs="Arial"/>
                 <w:snapToGrid w:val="0"/>
@@ -5673,7 +5603,7 @@
           </w:tcPr>
           <w:p>
             <w:pPr>
-              <w:spacing w:before="20" w:after="20"/>
+              <w:spacing w:before="20" w:after="20" w:line="240" w:lineRule="auto"/>
               <w:ind w:left="709"/>
               <w:rPr>
                 <w:rFonts w:ascii="Arial" w:hAnsi="Arial" w:cs="Arial"/>
@@ -5728,7 +5658,7 @@
           </w:tcPr>
           <w:p>
             <w:pPr>
-              <w:spacing w:before="20" w:after="20"/>
+              <w:spacing w:before="20" w:after="20" w:line="240" w:lineRule="auto"/>
               <w:rPr>
                 <w:rFonts w:ascii="Arial" w:hAnsi="Arial" w:cs="Arial"/>
                 <w:snapToGrid w:val="0"/>
@@ -5760,7 +5690,7 @@
           </w:tcPr>
           <w:p>
             <w:pPr>
-              <w:spacing w:before="20" w:after="20"/>
+              <w:spacing w:before="20" w:after="20" w:line="240" w:lineRule="auto"/>
               <w:rPr>
                 <w:rFonts w:ascii="Arial" w:hAnsi="Arial" w:cs="Arial"/>
                 <w:snapToGrid w:val="0"/>
@@ -5775,33 +5705,7 @@
     </w:tbl>
     <w:p>
       <w:pPr>
-        <w:rPr>
-          <w:rFonts w:ascii="Arial" w:hAnsi="Arial" w:cs="Arial"/>
-          <w:sz w:val="24"/>
-          <w:szCs w:val="24"/>
-        </w:rPr>
-      </w:pPr>
-    </w:p>
-    <w:p>
-      <w:pPr>
-        <w:rPr>
-          <w:rFonts w:ascii="Arial" w:hAnsi="Arial" w:cs="Arial"/>
-          <w:sz w:val="24"/>
-          <w:szCs w:val="24"/>
-        </w:rPr>
-      </w:pPr>
-    </w:p>
-    <w:p>
-      <w:pPr>
-        <w:rPr>
-          <w:rFonts w:ascii="Arial" w:hAnsi="Arial" w:cs="Arial"/>
-          <w:sz w:val="24"/>
-          <w:szCs w:val="24"/>
-        </w:rPr>
-      </w:pPr>
-    </w:p>
-    <w:p>
-      <w:pPr>
+        <w:spacing w:line="240" w:lineRule="auto"/>
         <w:rPr>
           <w:rFonts w:ascii="Arial" w:hAnsi="Arial" w:cs="Arial"/>
           <w:sz w:val="24"/>
@@ -5812,6 +5716,7 @@
     <w:p>
       <w:pPr>
         <w:keepNext/>
+        <w:spacing w:line="240" w:lineRule="auto"/>
         <w:rPr>
           <w:rFonts w:ascii="Arial" w:hAnsi="Arial" w:cs="Arial"/>
           <w:sz w:val="24"/>
@@ -5831,6 +5736,7 @@
     </w:p>
     <w:p>
       <w:pPr>
+        <w:spacing w:line="240" w:lineRule="auto"/>
         <w:jc w:val="both"/>
         <w:rPr>
           <w:rFonts w:ascii="Arial" w:hAnsi="Arial" w:cs="Arial"/>
@@ -5866,6 +5772,7 @@
           </w:tcPr>
           <w:p>
             <w:pPr>
+              <w:spacing w:line="240" w:lineRule="auto"/>
               <w:jc w:val="center"/>
               <w:rPr>
                 <w:rFonts w:ascii="Arial" w:hAnsi="Arial" w:cs="Arial"/>
@@ -5900,7 +5807,7 @@
           </w:tcPr>
           <w:p>
             <w:pPr>
-              <w:spacing w:before="40" w:after="40"/>
+              <w:spacing w:before="40" w:after="40" w:line="240" w:lineRule="auto"/>
               <w:jc w:val="both"/>
               <w:rPr>
                 <w:rFonts w:ascii="Arial" w:hAnsi="Arial" w:cs="Arial"/>
@@ -5957,6 +5864,7 @@
     </w:tbl>
     <w:p>
       <w:pPr>
+        <w:spacing w:line="240" w:lineRule="auto"/>
         <w:jc w:val="both"/>
         <w:rPr>
           <w:rFonts w:ascii="Arial" w:hAnsi="Arial" w:cs="Arial"/>
@@ -5992,6 +5900,7 @@
           </w:tcPr>
           <w:p>
             <w:pPr>
+              <w:spacing w:line="240" w:lineRule="auto"/>
               <w:jc w:val="center"/>
               <w:rPr>
                 <w:rFonts w:ascii="Arial" w:hAnsi="Arial" w:cs="Arial"/>
@@ -6071,6 +5980,7 @@
     </w:tbl>
     <w:p>
       <w:pPr>
+        <w:spacing w:line="240" w:lineRule="auto"/>
         <w:jc w:val="both"/>
         <w:rPr>
           <w:rFonts w:ascii="Arial" w:hAnsi="Arial" w:cs="Arial"/>
@@ -6106,6 +6016,7 @@
           </w:tcPr>
           <w:p>
             <w:pPr>
+              <w:spacing w:line="240" w:lineRule="auto"/>
               <w:jc w:val="center"/>
               <w:rPr>
                 <w:rFonts w:ascii="Arial" w:hAnsi="Arial" w:cs="Arial"/>
@@ -6121,7 +6032,6 @@
                 <w:sz w:val="24"/>
                 <w:szCs w:val="24"/>
               </w:rPr>
-              <w:lastRenderedPageBreak/>
               <w:t>Precondiciones</w:t>
             </w:r>
           </w:p>
@@ -6203,6 +6113,7 @@
     </w:tbl>
     <w:p>
       <w:pPr>
+        <w:spacing w:line="240" w:lineRule="auto"/>
         <w:jc w:val="both"/>
         <w:rPr>
           <w:rFonts w:ascii="Arial" w:hAnsi="Arial" w:cs="Arial"/>
@@ -6238,6 +6149,7 @@
           </w:tcPr>
           <w:p>
             <w:pPr>
+              <w:spacing w:line="240" w:lineRule="auto"/>
               <w:jc w:val="center"/>
               <w:rPr>
                 <w:rFonts w:ascii="Arial" w:hAnsi="Arial" w:cs="Arial"/>
@@ -6319,6 +6231,7 @@
     </w:tbl>
     <w:p>
       <w:pPr>
+        <w:spacing w:line="240" w:lineRule="auto"/>
         <w:jc w:val="both"/>
         <w:rPr>
           <w:rFonts w:ascii="Arial" w:hAnsi="Arial" w:cs="Arial"/>
@@ -6354,6 +6267,7 @@
           </w:tcPr>
           <w:p>
             <w:pPr>
+              <w:spacing w:line="240" w:lineRule="auto"/>
               <w:jc w:val="center"/>
               <w:rPr>
                 <w:rFonts w:ascii="Arial" w:hAnsi="Arial" w:cs="Arial"/>
@@ -6386,7 +6300,7 @@
           </w:tcPr>
           <w:p>
             <w:pPr>
-              <w:spacing w:before="20" w:after="20"/>
+              <w:spacing w:before="20" w:after="20" w:line="240" w:lineRule="auto"/>
               <w:rPr>
                 <w:rFonts w:ascii="Arial" w:hAnsi="Arial" w:cs="Arial"/>
                 <w:sz w:val="24"/>
@@ -6433,7 +6347,7 @@
           </w:tcPr>
           <w:p>
             <w:pPr>
-              <w:spacing w:before="20" w:after="20"/>
+              <w:spacing w:before="20" w:after="20" w:line="240" w:lineRule="auto"/>
               <w:rPr>
                 <w:rFonts w:ascii="Arial" w:hAnsi="Arial" w:cs="Arial"/>
                 <w:sz w:val="24"/>
@@ -6482,7 +6396,7 @@
           </w:p>
           <w:p>
             <w:pPr>
-              <w:spacing w:before="20" w:after="20"/>
+              <w:spacing w:before="20" w:after="20" w:line="240" w:lineRule="auto"/>
               <w:rPr>
                 <w:rFonts w:ascii="Arial" w:hAnsi="Arial" w:cs="Arial"/>
                 <w:snapToGrid w:val="0"/>
@@ -6554,7 +6468,7 @@
           </w:p>
           <w:p>
             <w:pPr>
-              <w:spacing w:before="20" w:after="20"/>
+              <w:spacing w:before="20" w:after="20" w:line="240" w:lineRule="auto"/>
               <w:rPr>
                 <w:rFonts w:ascii="Arial" w:hAnsi="Arial" w:cs="Arial"/>
                 <w:snapToGrid w:val="0"/>
@@ -6576,7 +6490,7 @@
           </w:p>
           <w:p>
             <w:pPr>
-              <w:spacing w:before="20" w:after="20"/>
+              <w:spacing w:before="20" w:after="20" w:line="240" w:lineRule="auto"/>
               <w:rPr>
                 <w:rFonts w:ascii="Arial" w:hAnsi="Arial" w:cs="Arial"/>
                 <w:snapToGrid w:val="0"/>
@@ -6598,7 +6512,7 @@
           </w:p>
           <w:p>
             <w:pPr>
-              <w:spacing w:before="20" w:after="20"/>
+              <w:spacing w:before="20" w:after="20" w:line="240" w:lineRule="auto"/>
               <w:rPr>
                 <w:rFonts w:ascii="Arial" w:hAnsi="Arial" w:cs="Arial"/>
                 <w:snapToGrid w:val="0"/>
@@ -6620,7 +6534,7 @@
           </w:p>
           <w:p>
             <w:pPr>
-              <w:spacing w:before="20" w:after="20"/>
+              <w:spacing w:before="20" w:after="20" w:line="240" w:lineRule="auto"/>
               <w:rPr>
                 <w:rFonts w:ascii="Arial" w:hAnsi="Arial" w:cs="Arial"/>
                 <w:snapToGrid w:val="0"/>
@@ -6642,7 +6556,7 @@
           </w:p>
           <w:p>
             <w:pPr>
-              <w:spacing w:before="20" w:after="20"/>
+              <w:spacing w:before="20" w:after="20" w:line="240" w:lineRule="auto"/>
               <w:rPr>
                 <w:rFonts w:ascii="Arial" w:hAnsi="Arial" w:cs="Arial"/>
                 <w:snapToGrid w:val="0"/>
@@ -6677,7 +6591,7 @@
           </w:tcPr>
           <w:p>
             <w:pPr>
-              <w:spacing w:before="20" w:after="20"/>
+              <w:spacing w:before="20" w:after="20" w:line="240" w:lineRule="auto"/>
               <w:rPr>
                 <w:rFonts w:ascii="Arial" w:hAnsi="Arial" w:cs="Arial"/>
                 <w:sz w:val="24"/>
@@ -6690,6 +6604,7 @@
     </w:tbl>
     <w:p>
       <w:pPr>
+        <w:spacing w:line="240" w:lineRule="auto"/>
         <w:rPr>
           <w:rFonts w:ascii="Arial" w:hAnsi="Arial" w:cs="Arial"/>
           <w:sz w:val="24"/>
@@ -6724,6 +6639,7 @@
           </w:tcPr>
           <w:p>
             <w:pPr>
+              <w:spacing w:line="240" w:lineRule="auto"/>
               <w:jc w:val="center"/>
               <w:rPr>
                 <w:rFonts w:ascii="Arial" w:hAnsi="Arial" w:cs="Arial"/>
@@ -6756,7 +6672,7 @@
           </w:tcPr>
           <w:p>
             <w:pPr>
-              <w:spacing w:before="20" w:after="20"/>
+              <w:spacing w:before="20" w:after="20" w:line="240" w:lineRule="auto"/>
               <w:rPr>
                 <w:rFonts w:ascii="Arial" w:hAnsi="Arial" w:cs="Arial"/>
                 <w:sz w:val="24"/>
@@ -6778,7 +6694,7 @@
           </w:tcPr>
           <w:p>
             <w:pPr>
-              <w:spacing w:before="20" w:after="20"/>
+              <w:spacing w:before="20" w:after="20" w:line="240" w:lineRule="auto"/>
               <w:rPr>
                 <w:rFonts w:ascii="Arial" w:hAnsi="Arial" w:cs="Arial"/>
                 <w:sz w:val="24"/>
@@ -6796,7 +6712,7 @@
           </w:p>
           <w:p>
             <w:pPr>
-              <w:spacing w:before="20" w:after="20"/>
+              <w:spacing w:before="20" w:after="20" w:line="240" w:lineRule="auto"/>
               <w:rPr>
                 <w:rFonts w:ascii="Arial" w:hAnsi="Arial" w:cs="Arial"/>
                 <w:sz w:val="24"/>
@@ -6844,7 +6760,7 @@
           </w:tcPr>
           <w:p>
             <w:pPr>
-              <w:spacing w:before="20" w:after="20"/>
+              <w:spacing w:before="20" w:after="20" w:line="240" w:lineRule="auto"/>
               <w:rPr>
                 <w:rFonts w:ascii="Arial" w:hAnsi="Arial" w:cs="Arial"/>
                 <w:sz w:val="24"/>
@@ -6875,7 +6791,7 @@
           </w:tcPr>
           <w:p>
             <w:pPr>
-              <w:spacing w:before="20" w:after="20"/>
+              <w:spacing w:before="20" w:after="20" w:line="240" w:lineRule="auto"/>
               <w:rPr>
                 <w:rFonts w:ascii="Arial" w:hAnsi="Arial" w:cs="Arial"/>
                 <w:sz w:val="24"/>
@@ -6888,95 +6804,84 @@
     </w:tbl>
     <w:p>
       <w:pPr>
-        <w:rPr>
-          <w:rFonts w:ascii="Arial" w:hAnsi="Arial" w:cs="Arial"/>
-          <w:sz w:val="24"/>
-          <w:szCs w:val="24"/>
-        </w:rPr>
-      </w:pPr>
-    </w:p>
-    <w:p>
-      <w:pPr>
-        <w:rPr>
-          <w:rFonts w:ascii="Arial" w:hAnsi="Arial" w:cs="Arial"/>
-          <w:b/>
-          <w:sz w:val="24"/>
-          <w:szCs w:val="24"/>
-        </w:rPr>
-      </w:pPr>
-    </w:p>
-    <w:p>
-      <w:pPr>
-        <w:rPr>
-          <w:rFonts w:ascii="Arial" w:hAnsi="Arial" w:cs="Arial"/>
-          <w:b/>
-          <w:sz w:val="24"/>
-          <w:szCs w:val="24"/>
-        </w:rPr>
-      </w:pPr>
-    </w:p>
-    <w:p>
-      <w:pPr>
-        <w:rPr>
-          <w:rFonts w:ascii="Arial" w:hAnsi="Arial" w:cs="Arial"/>
-          <w:b/>
-          <w:sz w:val="24"/>
-          <w:szCs w:val="24"/>
-        </w:rPr>
-      </w:pPr>
-    </w:p>
-    <w:p>
-      <w:pPr>
-        <w:rPr>
-          <w:rFonts w:ascii="Arial" w:hAnsi="Arial" w:cs="Arial"/>
-          <w:b/>
-          <w:sz w:val="24"/>
-          <w:szCs w:val="24"/>
-        </w:rPr>
-      </w:pPr>
-    </w:p>
-    <w:p>
-      <w:pPr>
-        <w:rPr>
-          <w:rFonts w:ascii="Arial" w:hAnsi="Arial" w:cs="Arial"/>
-          <w:b/>
-          <w:sz w:val="24"/>
-          <w:szCs w:val="24"/>
-        </w:rPr>
-      </w:pPr>
-    </w:p>
-    <w:p>
-      <w:pPr>
-        <w:rPr>
-          <w:rFonts w:ascii="Arial" w:hAnsi="Arial" w:cs="Arial"/>
-          <w:b/>
-          <w:sz w:val="24"/>
-          <w:szCs w:val="24"/>
-        </w:rPr>
-      </w:pPr>
-    </w:p>
-    <w:p>
-      <w:pPr>
-        <w:rPr>
-          <w:rFonts w:ascii="Arial" w:hAnsi="Arial" w:cs="Arial"/>
-          <w:b/>
-          <w:sz w:val="24"/>
-          <w:szCs w:val="24"/>
-        </w:rPr>
-      </w:pPr>
-    </w:p>
-    <w:p>
-      <w:pPr>
-        <w:rPr>
-          <w:rFonts w:ascii="Arial" w:hAnsi="Arial" w:cs="Arial"/>
-          <w:b/>
-          <w:sz w:val="24"/>
-          <w:szCs w:val="24"/>
-        </w:rPr>
-      </w:pPr>
-    </w:p>
-    <w:p>
-      <w:pPr>
+        <w:spacing w:line="240" w:lineRule="auto"/>
+        <w:rPr>
+          <w:rFonts w:ascii="Arial" w:hAnsi="Arial" w:cs="Arial"/>
+          <w:b/>
+          <w:sz w:val="24"/>
+          <w:szCs w:val="24"/>
+        </w:rPr>
+      </w:pPr>
+    </w:p>
+    <w:p>
+      <w:pPr>
+        <w:spacing w:line="240" w:lineRule="auto"/>
+        <w:rPr>
+          <w:rFonts w:ascii="Arial" w:hAnsi="Arial" w:cs="Arial"/>
+          <w:b/>
+          <w:sz w:val="24"/>
+          <w:szCs w:val="24"/>
+        </w:rPr>
+      </w:pPr>
+    </w:p>
+    <w:p>
+      <w:pPr>
+        <w:spacing w:line="240" w:lineRule="auto"/>
+        <w:rPr>
+          <w:rFonts w:ascii="Arial" w:hAnsi="Arial" w:cs="Arial"/>
+          <w:b/>
+          <w:sz w:val="24"/>
+          <w:szCs w:val="24"/>
+        </w:rPr>
+      </w:pPr>
+    </w:p>
+    <w:p>
+      <w:pPr>
+        <w:spacing w:line="240" w:lineRule="auto"/>
+        <w:rPr>
+          <w:rFonts w:ascii="Arial" w:hAnsi="Arial" w:cs="Arial"/>
+          <w:b/>
+          <w:sz w:val="24"/>
+          <w:szCs w:val="24"/>
+        </w:rPr>
+      </w:pPr>
+    </w:p>
+    <w:p>
+      <w:pPr>
+        <w:spacing w:line="240" w:lineRule="auto"/>
+        <w:rPr>
+          <w:rFonts w:ascii="Arial" w:hAnsi="Arial" w:cs="Arial"/>
+          <w:b/>
+          <w:sz w:val="24"/>
+          <w:szCs w:val="24"/>
+        </w:rPr>
+      </w:pPr>
+    </w:p>
+    <w:p>
+      <w:pPr>
+        <w:spacing w:line="240" w:lineRule="auto"/>
+        <w:rPr>
+          <w:rFonts w:ascii="Arial" w:hAnsi="Arial" w:cs="Arial"/>
+          <w:b/>
+          <w:sz w:val="24"/>
+          <w:szCs w:val="24"/>
+        </w:rPr>
+      </w:pPr>
+    </w:p>
+    <w:p>
+      <w:pPr>
+        <w:spacing w:line="240" w:lineRule="auto"/>
+        <w:rPr>
+          <w:rFonts w:ascii="Arial" w:hAnsi="Arial" w:cs="Arial"/>
+          <w:b/>
+          <w:sz w:val="24"/>
+          <w:szCs w:val="24"/>
+        </w:rPr>
+      </w:pPr>
+    </w:p>
+    <w:p>
+      <w:pPr>
+        <w:spacing w:line="240" w:lineRule="auto"/>
         <w:rPr>
           <w:rFonts w:ascii="Arial" w:hAnsi="Arial" w:cs="Arial"/>
           <w:b/>
@@ -7006,6 +6911,7 @@
     </w:p>
     <w:p>
       <w:pPr>
+        <w:spacing w:line="240" w:lineRule="auto"/>
         <w:rPr>
           <w:rFonts w:ascii="Arial" w:hAnsi="Arial" w:cs="Arial"/>
           <w:sz w:val="24"/>
@@ -7032,6 +6938,7 @@
     </w:p>
     <w:p>
       <w:pPr>
+        <w:spacing w:line="240" w:lineRule="auto"/>
         <w:rPr>
           <w:rFonts w:ascii="Arial" w:hAnsi="Arial" w:cs="Arial"/>
           <w:sz w:val="24"/>
@@ -7098,15 +7005,17 @@
     </w:p>
     <w:p>
       <w:pPr>
-        <w:rPr>
-          <w:rFonts w:ascii="Arial" w:hAnsi="Arial" w:cs="Arial"/>
-          <w:sz w:val="24"/>
-          <w:szCs w:val="24"/>
-        </w:rPr>
-      </w:pPr>
-    </w:p>
-    <w:p>
-      <w:pPr>
+        <w:spacing w:line="240" w:lineRule="auto"/>
+        <w:rPr>
+          <w:rFonts w:ascii="Arial" w:hAnsi="Arial" w:cs="Arial"/>
+          <w:sz w:val="24"/>
+          <w:szCs w:val="24"/>
+        </w:rPr>
+      </w:pPr>
+    </w:p>
+    <w:p>
+      <w:pPr>
+        <w:spacing w:line="240" w:lineRule="auto"/>
         <w:rPr>
           <w:rFonts w:ascii="Arial" w:hAnsi="Arial" w:cs="Arial"/>
           <w:sz w:val="24"/>
@@ -7133,6 +7042,7 @@
     </w:p>
     <w:p>
       <w:pPr>
+        <w:spacing w:line="240" w:lineRule="auto"/>
         <w:rPr>
           <w:rFonts w:ascii="Arial" w:hAnsi="Arial" w:cs="Arial"/>
           <w:sz w:val="24"/>
@@ -7199,15 +7109,17 @@
     </w:p>
     <w:p>
       <w:pPr>
-        <w:rPr>
-          <w:rFonts w:ascii="Arial" w:hAnsi="Arial" w:cs="Arial"/>
-          <w:sz w:val="24"/>
-          <w:szCs w:val="24"/>
-        </w:rPr>
-      </w:pPr>
-    </w:p>
-    <w:p>
-      <w:pPr>
+        <w:spacing w:line="240" w:lineRule="auto"/>
+        <w:rPr>
+          <w:rFonts w:ascii="Arial" w:hAnsi="Arial" w:cs="Arial"/>
+          <w:sz w:val="24"/>
+          <w:szCs w:val="24"/>
+        </w:rPr>
+      </w:pPr>
+    </w:p>
+    <w:p>
+      <w:pPr>
+        <w:spacing w:line="240" w:lineRule="auto"/>
         <w:rPr>
           <w:rFonts w:ascii="Arial" w:hAnsi="Arial" w:cs="Arial"/>
           <w:sz w:val="24"/>
@@ -7234,6 +7146,7 @@
     </w:p>
     <w:p>
       <w:pPr>
+        <w:spacing w:line="240" w:lineRule="auto"/>
         <w:rPr>
           <w:rFonts w:ascii="Arial" w:hAnsi="Arial" w:cs="Arial"/>
           <w:sz w:val="24"/>
@@ -7300,24 +7213,27 @@
     </w:p>
     <w:p>
       <w:pPr>
-        <w:rPr>
-          <w:rFonts w:ascii="Arial" w:hAnsi="Arial" w:cs="Arial"/>
-          <w:sz w:val="24"/>
-          <w:szCs w:val="24"/>
-        </w:rPr>
-      </w:pPr>
-    </w:p>
-    <w:p>
-      <w:pPr>
-        <w:rPr>
-          <w:rFonts w:ascii="Arial" w:hAnsi="Arial" w:cs="Arial"/>
-          <w:sz w:val="24"/>
-          <w:szCs w:val="24"/>
-        </w:rPr>
-      </w:pPr>
-    </w:p>
-    <w:p>
-      <w:pPr>
+        <w:spacing w:line="240" w:lineRule="auto"/>
+        <w:rPr>
+          <w:rFonts w:ascii="Arial" w:hAnsi="Arial" w:cs="Arial"/>
+          <w:sz w:val="24"/>
+          <w:szCs w:val="24"/>
+        </w:rPr>
+      </w:pPr>
+    </w:p>
+    <w:p>
+      <w:pPr>
+        <w:spacing w:line="240" w:lineRule="auto"/>
+        <w:rPr>
+          <w:rFonts w:ascii="Arial" w:hAnsi="Arial" w:cs="Arial"/>
+          <w:sz w:val="24"/>
+          <w:szCs w:val="24"/>
+        </w:rPr>
+      </w:pPr>
+    </w:p>
+    <w:p>
+      <w:pPr>
+        <w:spacing w:line="240" w:lineRule="auto"/>
         <w:rPr>
           <w:rFonts w:ascii="Arial" w:hAnsi="Arial" w:cs="Arial"/>
           <w:b/>
@@ -7337,6 +7253,7 @@
     </w:p>
     <w:p>
       <w:pPr>
+        <w:spacing w:line="240" w:lineRule="auto"/>
         <w:rPr>
           <w:rFonts w:ascii="Arial" w:hAnsi="Arial" w:cs="Arial"/>
           <w:b/>
@@ -7356,6 +7273,7 @@
     </w:p>
     <w:p>
       <w:pPr>
+        <w:spacing w:line="240" w:lineRule="auto"/>
         <w:rPr>
           <w:rFonts w:ascii="Arial" w:hAnsi="Arial" w:cs="Arial"/>
           <w:sz w:val="24"/>
@@ -7396,6 +7314,7 @@
     </w:p>
     <w:p>
       <w:pPr>
+        <w:spacing w:line="240" w:lineRule="auto"/>
         <w:rPr>
           <w:rFonts w:ascii="Arial" w:hAnsi="Arial" w:cs="Arial"/>
           <w:b/>
@@ -7411,22 +7330,12 @@
           <w:szCs w:val="24"/>
         </w:rPr>
         <w:lastRenderedPageBreak/>
-        <w:t>6.2 Modelo de da</w:t>
-      </w:r>
-      <w:bookmarkStart w:id="0" w:name="_GoBack"/>
-      <w:bookmarkEnd w:id="0"/>
-      <w:r>
-        <w:rPr>
-          <w:rFonts w:ascii="Arial" w:hAnsi="Arial" w:cs="Arial"/>
-          <w:b/>
-          <w:sz w:val="24"/>
-          <w:szCs w:val="24"/>
-        </w:rPr>
-        <w:t>tos</w:t>
-      </w:r>
-    </w:p>
-    <w:p>
-      <w:pPr>
+        <w:t>6.2 Modelo de datos</w:t>
+      </w:r>
+    </w:p>
+    <w:p>
+      <w:pPr>
+        <w:spacing w:line="240" w:lineRule="auto"/>
         <w:rPr>
           <w:rFonts w:ascii="Arial" w:hAnsi="Arial" w:cs="Arial"/>
           <w:sz w:val="24"/>
@@ -7445,6 +7354,8 @@
           </v:shape>
         </w:pict>
       </w:r>
+      <w:bookmarkStart w:id="0" w:name="_GoBack"/>
+      <w:bookmarkEnd w:id="0"/>
     </w:p>
     <w:sectPr>
       <w:pgSz w:w="12240" w:h="15840"/>

</xml_diff>